<commit_message>
memorial + laporan lra kpla 4
</commit_message>
<xml_diff>
--- a/data_pendukung/panduan/manual-operator.docx
+++ b/data_pendukung/panduan/manual-operator.docx
@@ -1,6 +1,6 @@
 
 <file path=word/document.xml><?xml version="1.0" encoding="utf-8"?>
-<w:document xmlns:wpc="http://schemas.microsoft.com/office/word/2010/wordprocessingCanvas" xmlns:cx="http://schemas.microsoft.com/office/drawing/2014/chartex" xmlns:cx1="http://schemas.microsoft.com/office/drawing/2015/9/8/chartex" xmlns:cx2="http://schemas.microsoft.com/office/drawing/2015/10/21/chartex" xmlns:cx3="http://schemas.microsoft.com/office/drawing/2016/5/9/chartex" xmlns:cx4="http://schemas.microsoft.com/office/drawing/2016/5/10/chartex" xmlns:cx5="http://schemas.microsoft.com/office/drawing/2016/5/11/chartex" xmlns:cx6="http://schemas.microsoft.com/office/drawing/2016/5/12/chartex" xmlns:cx7="http://schemas.microsoft.com/office/drawing/2016/5/13/chartex" xmlns:cx8="http://schemas.microsoft.com/office/drawing/2016/5/14/chartex" xmlns:mc="http://schemas.openxmlformats.org/markup-compatibility/2006" xmlns:aink="http://schemas.microsoft.com/office/drawing/2016/ink" xmlns:am3d="http://schemas.microsoft.com/office/drawing/2017/model3d" xmlns:o="urn:schemas-microsoft-com:office:office" xmlns:r="http://schemas.openxmlformats.org/officeDocument/2006/relationships" xmlns:m="http://schemas.openxmlformats.org/officeDocument/2006/math" xmlns:v="urn:schemas-microsoft-com:vml" xmlns:wp14="http://schemas.microsoft.com/office/word/2010/wordprocessingDrawing" xmlns:wp="http://schemas.openxmlformats.org/drawingml/2006/wordprocessingDrawing" xmlns:w10="urn:schemas-microsoft-com:office:word" xmlns:w="http://schemas.openxmlformats.org/wordprocessingml/2006/main" xmlns:w14="http://schemas.microsoft.com/office/word/2010/wordml" xmlns:w15="http://schemas.microsoft.com/office/word/2012/wordml" xmlns:w16cid="http://schemas.microsoft.com/office/word/2016/wordml/cid" xmlns:w16se="http://schemas.microsoft.com/office/word/2015/wordml/symex" xmlns:wpg="http://schemas.microsoft.com/office/word/2010/wordprocessingGroup" xmlns:wpi="http://schemas.microsoft.com/office/word/2010/wordprocessingInk" xmlns:wne="http://schemas.microsoft.com/office/word/2006/wordml" xmlns:wps="http://schemas.microsoft.com/office/word/2010/wordprocessingShape" mc:Ignorable="w14 w15 w16se w16cid wp14">
+<w:document xmlns:wpc="http://schemas.microsoft.com/office/word/2010/wordprocessingCanvas" xmlns:mc="http://schemas.openxmlformats.org/markup-compatibility/2006" xmlns:o="urn:schemas-microsoft-com:office:office" xmlns:r="http://schemas.openxmlformats.org/officeDocument/2006/relationships" xmlns:m="http://schemas.openxmlformats.org/officeDocument/2006/math" xmlns:v="urn:schemas-microsoft-com:vml" xmlns:wp14="http://schemas.microsoft.com/office/word/2010/wordprocessingDrawing" xmlns:wp="http://schemas.openxmlformats.org/drawingml/2006/wordprocessingDrawing" xmlns:w10="urn:schemas-microsoft-com:office:word" xmlns:w="http://schemas.openxmlformats.org/wordprocessingml/2006/main" xmlns:w14="http://schemas.microsoft.com/office/word/2010/wordml" xmlns:w15="http://schemas.microsoft.com/office/word/2012/wordml" xmlns:wpg="http://schemas.microsoft.com/office/word/2010/wordprocessingGroup" xmlns:wpi="http://schemas.microsoft.com/office/word/2010/wordprocessingInk" xmlns:wne="http://schemas.microsoft.com/office/word/2006/wordml" xmlns:wps="http://schemas.microsoft.com/office/word/2010/wordprocessingShape" mc:Ignorable="w14 w15 wp14">
   <w:body>
     <w:sdt>
       <w:sdtPr>
@@ -181,8 +181,13 @@
           <w:pPr>
             <w:pStyle w:val="Heading1"/>
           </w:pPr>
+          <w:proofErr w:type="spellStart"/>
           <w:r>
-            <w:t>Buku manual - OPERATOR</w:t>
+            <w:t>Buku</w:t>
+          </w:r>
+          <w:proofErr w:type="spellEnd"/>
+          <w:r>
+            <w:t xml:space="preserve"> manual - OPERATOR</w:t>
           </w:r>
         </w:p>
       </w:sdtContent>
@@ -208,8 +213,141 @@
           <w:lang w:val="id-ID"/>
         </w:rPr>
       </w:pPr>
-      <w:r>
-        <w:t>Pada setiap fakultas terdapat oprator, masing-masing operator dapat melakukan jurnal pada kuitansi dan spm, mengelola memorial, dan melihat serta men-</w:t>
+      <w:proofErr w:type="spellStart"/>
+      <w:r>
+        <w:t>Pada</w:t>
+      </w:r>
+      <w:proofErr w:type="spellEnd"/>
+      <w:r>
+        <w:t xml:space="preserve"> </w:t>
+      </w:r>
+      <w:proofErr w:type="spellStart"/>
+      <w:r>
+        <w:t>setiap</w:t>
+      </w:r>
+      <w:proofErr w:type="spellEnd"/>
+      <w:r>
+        <w:t xml:space="preserve"> </w:t>
+      </w:r>
+      <w:proofErr w:type="spellStart"/>
+      <w:r>
+        <w:t>fakultas</w:t>
+      </w:r>
+      <w:proofErr w:type="spellEnd"/>
+      <w:r>
+        <w:t xml:space="preserve"> </w:t>
+      </w:r>
+      <w:proofErr w:type="spellStart"/>
+      <w:r>
+        <w:t>terdapat</w:t>
+      </w:r>
+      <w:proofErr w:type="spellEnd"/>
+      <w:r>
+        <w:t xml:space="preserve"> </w:t>
+      </w:r>
+      <w:proofErr w:type="spellStart"/>
+      <w:r>
+        <w:t>oprator</w:t>
+      </w:r>
+      <w:proofErr w:type="spellEnd"/>
+      <w:r>
+        <w:t xml:space="preserve">, </w:t>
+      </w:r>
+      <w:proofErr w:type="spellStart"/>
+      <w:r>
+        <w:t>masing-masing</w:t>
+      </w:r>
+      <w:proofErr w:type="spellEnd"/>
+      <w:r>
+        <w:t xml:space="preserve"> operator </w:t>
+      </w:r>
+      <w:proofErr w:type="spellStart"/>
+      <w:r>
+        <w:t>dapat</w:t>
+      </w:r>
+      <w:proofErr w:type="spellEnd"/>
+      <w:r>
+        <w:t xml:space="preserve"> </w:t>
+      </w:r>
+      <w:proofErr w:type="spellStart"/>
+      <w:r>
+        <w:t>melakukan</w:t>
+      </w:r>
+      <w:proofErr w:type="spellEnd"/>
+      <w:r>
+        <w:t xml:space="preserve"> </w:t>
+      </w:r>
+      <w:proofErr w:type="spellStart"/>
+      <w:r>
+        <w:t>jurnal</w:t>
+      </w:r>
+      <w:proofErr w:type="spellEnd"/>
+      <w:r>
+        <w:t xml:space="preserve"> </w:t>
+      </w:r>
+      <w:proofErr w:type="spellStart"/>
+      <w:r>
+        <w:t>pada</w:t>
+      </w:r>
+      <w:proofErr w:type="spellEnd"/>
+      <w:r>
+        <w:t xml:space="preserve"> </w:t>
+      </w:r>
+      <w:proofErr w:type="spellStart"/>
+      <w:r>
+        <w:t>kuitansi</w:t>
+      </w:r>
+      <w:proofErr w:type="spellEnd"/>
+      <w:r>
+        <w:t xml:space="preserve"> </w:t>
+      </w:r>
+      <w:proofErr w:type="spellStart"/>
+      <w:r>
+        <w:t>dan</w:t>
+      </w:r>
+      <w:proofErr w:type="spellEnd"/>
+      <w:r>
+        <w:t xml:space="preserve"> </w:t>
+      </w:r>
+      <w:proofErr w:type="spellStart"/>
+      <w:r>
+        <w:t>spm</w:t>
+      </w:r>
+      <w:proofErr w:type="spellEnd"/>
+      <w:r>
+        <w:t xml:space="preserve">, </w:t>
+      </w:r>
+      <w:proofErr w:type="spellStart"/>
+      <w:r>
+        <w:t>mengelola</w:t>
+      </w:r>
+      <w:proofErr w:type="spellEnd"/>
+      <w:r>
+        <w:t xml:space="preserve"> memorial, </w:t>
+      </w:r>
+      <w:proofErr w:type="spellStart"/>
+      <w:r>
+        <w:t>dan</w:t>
+      </w:r>
+      <w:proofErr w:type="spellEnd"/>
+      <w:r>
+        <w:t xml:space="preserve"> </w:t>
+      </w:r>
+      <w:proofErr w:type="spellStart"/>
+      <w:r>
+        <w:t>melihat</w:t>
+      </w:r>
+      <w:proofErr w:type="spellEnd"/>
+      <w:r>
+        <w:t xml:space="preserve"> </w:t>
+      </w:r>
+      <w:proofErr w:type="spellStart"/>
+      <w:r>
+        <w:t>serta</w:t>
+      </w:r>
+      <w:proofErr w:type="spellEnd"/>
+      <w:r>
+        <w:t xml:space="preserve"> men-</w:t>
       </w:r>
       <w:r>
         <w:rPr>
@@ -224,8 +362,37 @@
         <w:softHyphen/>
         <w:t xml:space="preserve"> </w:t>
       </w:r>
-      <w:r>
-        <w:t>laporan yang ada pada aplikasi LKBH</w:t>
+      <w:proofErr w:type="spellStart"/>
+      <w:r>
+        <w:t>laporan</w:t>
+      </w:r>
+      <w:proofErr w:type="spellEnd"/>
+      <w:r>
+        <w:t xml:space="preserve"> yang </w:t>
+      </w:r>
+      <w:proofErr w:type="spellStart"/>
+      <w:r>
+        <w:t>ada</w:t>
+      </w:r>
+      <w:proofErr w:type="spellEnd"/>
+      <w:r>
+        <w:t xml:space="preserve"> </w:t>
+      </w:r>
+      <w:proofErr w:type="spellStart"/>
+      <w:r>
+        <w:t>pada</w:t>
+      </w:r>
+      <w:proofErr w:type="spellEnd"/>
+      <w:r>
+        <w:t xml:space="preserve"> </w:t>
+      </w:r>
+      <w:proofErr w:type="spellStart"/>
+      <w:r>
+        <w:t>aplikasi</w:t>
+      </w:r>
+      <w:proofErr w:type="spellEnd"/>
+      <w:r>
+        <w:t xml:space="preserve"> LKBH</w:t>
       </w:r>
       <w:r>
         <w:rPr>
@@ -270,7 +437,7 @@
       <w:r>
         <w:rPr>
           <w:noProof/>
-          <w:lang w:val="id-ID"/>
+          <w:lang w:val="id-ID" w:eastAsia="id-ID"/>
         </w:rPr>
         <w:drawing>
           <wp:inline distT="0" distB="0" distL="0" distR="0">
@@ -403,23 +570,32 @@
         </w:rPr>
         <w:t xml:space="preserve">Halaman Utama </w:t>
       </w:r>
+      <w:proofErr w:type="spellStart"/>
       <w:r>
         <w:rPr>
           <w:i/>
         </w:rPr>
         <w:t>Penjurnalan</w:t>
       </w:r>
+      <w:proofErr w:type="spellEnd"/>
     </w:p>
     <w:p>
       <w:pPr>
         <w:pStyle w:val="Heading2"/>
       </w:pPr>
-      <w:r>
-        <w:t xml:space="preserve">Membuat </w:t>
-      </w:r>
+      <w:proofErr w:type="spellStart"/>
+      <w:r>
+        <w:t>Membuat</w:t>
+      </w:r>
+      <w:proofErr w:type="spellEnd"/>
+      <w:r>
+        <w:t xml:space="preserve"> </w:t>
+      </w:r>
+      <w:proofErr w:type="spellStart"/>
       <w:r>
         <w:t>Jurnal</w:t>
       </w:r>
+      <w:proofErr w:type="spellEnd"/>
     </w:p>
     <w:p>
       <w:pPr>
@@ -431,12 +607,19 @@
         </w:rPr>
         <w:t xml:space="preserve">Untuk </w:t>
       </w:r>
-      <w:r>
-        <w:t xml:space="preserve">membuat </w:t>
-      </w:r>
+      <w:proofErr w:type="spellStart"/>
+      <w:r>
+        <w:t>membuat</w:t>
+      </w:r>
+      <w:proofErr w:type="spellEnd"/>
+      <w:r>
+        <w:t xml:space="preserve"> </w:t>
+      </w:r>
+      <w:proofErr w:type="spellStart"/>
       <w:r>
         <w:t>jurnal</w:t>
       </w:r>
+      <w:proofErr w:type="spellEnd"/>
       <w:r>
         <w:rPr>
           <w:lang w:val="id-ID"/>
@@ -455,11 +638,45 @@
         </w:rPr>
         <w:t xml:space="preserve">kemudian </w:t>
       </w:r>
-      <w:r>
-        <w:t xml:space="preserve">akan terlihat tampilan table yang </w:t>
-      </w:r>
-      <w:r>
-        <w:t>memiliki tab UP, PUP, GUP, GU, GUP NIHIL, TUP, TUP NIHIL, LS-3 dan LS-PG</w:t>
+      <w:proofErr w:type="spellStart"/>
+      <w:r>
+        <w:t>akan</w:t>
+      </w:r>
+      <w:proofErr w:type="spellEnd"/>
+      <w:r>
+        <w:t xml:space="preserve"> </w:t>
+      </w:r>
+      <w:proofErr w:type="spellStart"/>
+      <w:r>
+        <w:t>terlihat</w:t>
+      </w:r>
+      <w:proofErr w:type="spellEnd"/>
+      <w:r>
+        <w:t xml:space="preserve"> </w:t>
+      </w:r>
+      <w:proofErr w:type="spellStart"/>
+      <w:r>
+        <w:t>tampilan</w:t>
+      </w:r>
+      <w:proofErr w:type="spellEnd"/>
+      <w:r>
+        <w:t xml:space="preserve"> table yang </w:t>
+      </w:r>
+      <w:proofErr w:type="spellStart"/>
+      <w:r>
+        <w:t>memiliki</w:t>
+      </w:r>
+      <w:proofErr w:type="spellEnd"/>
+      <w:r>
+        <w:t xml:space="preserve"> tab UP, PUP, GUP, GU, GUP NIHIL, TUP, TUP NIHIL, LS-3 </w:t>
+      </w:r>
+      <w:proofErr w:type="spellStart"/>
+      <w:r>
+        <w:t>dan</w:t>
+      </w:r>
+      <w:proofErr w:type="spellEnd"/>
+      <w:r>
+        <w:t xml:space="preserve"> LS-PG</w:t>
       </w:r>
       <w:r>
         <w:t xml:space="preserve">, </w:t>
@@ -472,6 +689,7 @@
       <w:r>
         <w:rPr>
           <w:noProof/>
+          <w:lang w:val="id-ID" w:eastAsia="id-ID"/>
         </w:rPr>
         <w:lastRenderedPageBreak/>
         <w:drawing>
@@ -515,9 +733,131 @@
       <w:pPr>
         <w:jc w:val="both"/>
       </w:pPr>
-      <w:r>
-        <w:t>Anda dapat melukan filter berdasarkan SPM yang hanya ada pada tab “GUP”, kemudian dapat melakukan pencarian berdasarkan No.Bukti, No.SPM dan Uraian</w:t>
-      </w:r>
+      <w:proofErr w:type="spellStart"/>
+      <w:r>
+        <w:t>Anda</w:t>
+      </w:r>
+      <w:proofErr w:type="spellEnd"/>
+      <w:r>
+        <w:t xml:space="preserve"> </w:t>
+      </w:r>
+      <w:proofErr w:type="spellStart"/>
+      <w:r>
+        <w:t>dapat</w:t>
+      </w:r>
+      <w:proofErr w:type="spellEnd"/>
+      <w:r>
+        <w:t xml:space="preserve"> </w:t>
+      </w:r>
+      <w:proofErr w:type="spellStart"/>
+      <w:r>
+        <w:t>melukan</w:t>
+      </w:r>
+      <w:proofErr w:type="spellEnd"/>
+      <w:r>
+        <w:t xml:space="preserve"> filter </w:t>
+      </w:r>
+      <w:proofErr w:type="spellStart"/>
+      <w:r>
+        <w:t>berdasarkan</w:t>
+      </w:r>
+      <w:proofErr w:type="spellEnd"/>
+      <w:r>
+        <w:t xml:space="preserve"> SPM yang </w:t>
+      </w:r>
+      <w:proofErr w:type="spellStart"/>
+      <w:r>
+        <w:t>hanya</w:t>
+      </w:r>
+      <w:proofErr w:type="spellEnd"/>
+      <w:r>
+        <w:t xml:space="preserve"> </w:t>
+      </w:r>
+      <w:proofErr w:type="spellStart"/>
+      <w:r>
+        <w:t>ada</w:t>
+      </w:r>
+      <w:proofErr w:type="spellEnd"/>
+      <w:r>
+        <w:t xml:space="preserve"> </w:t>
+      </w:r>
+      <w:proofErr w:type="spellStart"/>
+      <w:r>
+        <w:t>pada</w:t>
+      </w:r>
+      <w:proofErr w:type="spellEnd"/>
+      <w:r>
+        <w:t xml:space="preserve"> tab “GUP”, </w:t>
+      </w:r>
+      <w:proofErr w:type="spellStart"/>
+      <w:r>
+        <w:t>kemudian</w:t>
+      </w:r>
+      <w:proofErr w:type="spellEnd"/>
+      <w:r>
+        <w:t xml:space="preserve"> </w:t>
+      </w:r>
+      <w:proofErr w:type="spellStart"/>
+      <w:r>
+        <w:t>dapat</w:t>
+      </w:r>
+      <w:proofErr w:type="spellEnd"/>
+      <w:r>
+        <w:t xml:space="preserve"> </w:t>
+      </w:r>
+      <w:proofErr w:type="spellStart"/>
+      <w:r>
+        <w:t>melakukan</w:t>
+      </w:r>
+      <w:proofErr w:type="spellEnd"/>
+      <w:r>
+        <w:t xml:space="preserve"> </w:t>
+      </w:r>
+      <w:proofErr w:type="spellStart"/>
+      <w:r>
+        <w:t>pencarian</w:t>
+      </w:r>
+      <w:proofErr w:type="spellEnd"/>
+      <w:r>
+        <w:t xml:space="preserve"> </w:t>
+      </w:r>
+      <w:proofErr w:type="spellStart"/>
+      <w:r>
+        <w:t>berdasarkan</w:t>
+      </w:r>
+      <w:proofErr w:type="spellEnd"/>
+      <w:r>
+        <w:t xml:space="preserve"> </w:t>
+      </w:r>
+      <w:proofErr w:type="spellStart"/>
+      <w:r>
+        <w:t>No.Bukti</w:t>
+      </w:r>
+      <w:proofErr w:type="spellEnd"/>
+      <w:r>
+        <w:t xml:space="preserve">, </w:t>
+      </w:r>
+      <w:proofErr w:type="spellStart"/>
+      <w:r>
+        <w:t>No.SPM</w:t>
+      </w:r>
+      <w:proofErr w:type="spellEnd"/>
+      <w:r>
+        <w:t xml:space="preserve"> </w:t>
+      </w:r>
+      <w:proofErr w:type="spellStart"/>
+      <w:r>
+        <w:t>dan</w:t>
+      </w:r>
+      <w:proofErr w:type="spellEnd"/>
+      <w:r>
+        <w:t xml:space="preserve"> </w:t>
+      </w:r>
+      <w:proofErr w:type="spellStart"/>
+      <w:r>
+        <w:t>Uraian</w:t>
+      </w:r>
+      <w:proofErr w:type="spellEnd"/>
     </w:p>
     <w:p>
       <w:pPr>
@@ -526,6 +866,7 @@
       <w:r>
         <w:rPr>
           <w:noProof/>
+          <w:lang w:val="id-ID" w:eastAsia="id-ID"/>
         </w:rPr>
         <w:drawing>
           <wp:inline distT="0" distB="0" distL="0" distR="0">
@@ -568,24 +909,104 @@
       <w:pPr>
         <w:jc w:val="both"/>
       </w:pPr>
-      <w:r>
-        <w:t>klik pada tombol “</w:t>
-      </w:r>
+      <w:proofErr w:type="spellStart"/>
+      <w:proofErr w:type="gramStart"/>
+      <w:r>
+        <w:t>klik</w:t>
+      </w:r>
+      <w:proofErr w:type="spellEnd"/>
+      <w:proofErr w:type="gramEnd"/>
+      <w:r>
+        <w:t xml:space="preserve"> </w:t>
+      </w:r>
+      <w:proofErr w:type="spellStart"/>
+      <w:r>
+        <w:t>pada</w:t>
+      </w:r>
+      <w:proofErr w:type="spellEnd"/>
+      <w:r>
+        <w:t xml:space="preserve"> </w:t>
+      </w:r>
+      <w:proofErr w:type="spellStart"/>
+      <w:r>
+        <w:t>tombol</w:t>
+      </w:r>
+      <w:proofErr w:type="spellEnd"/>
+      <w:r>
+        <w:t xml:space="preserve"> “</w:t>
+      </w:r>
+      <w:proofErr w:type="spellStart"/>
       <w:r>
         <w:t>Bukti</w:t>
       </w:r>
-      <w:r>
-        <w:t>”</w:t>
-      </w:r>
-      <w:r>
-        <w:t xml:space="preserve"> untuk melihat bukti dan tombol “</w:t>
+      <w:proofErr w:type="spellEnd"/>
+      <w:r>
+        <w:t xml:space="preserve">” </w:t>
+      </w:r>
+      <w:proofErr w:type="spellStart"/>
+      <w:r>
+        <w:t>untuk</w:t>
+      </w:r>
+      <w:proofErr w:type="spellEnd"/>
+      <w:r>
+        <w:t xml:space="preserve"> </w:t>
+      </w:r>
+      <w:proofErr w:type="spellStart"/>
+      <w:r>
+        <w:t>melihat</w:t>
+      </w:r>
+      <w:proofErr w:type="spellEnd"/>
+      <w:r>
+        <w:t xml:space="preserve"> </w:t>
+      </w:r>
+      <w:proofErr w:type="spellStart"/>
+      <w:r>
+        <w:t>bukti</w:t>
+      </w:r>
+      <w:proofErr w:type="spellEnd"/>
+      <w:r>
+        <w:t xml:space="preserve"> </w:t>
+      </w:r>
+      <w:proofErr w:type="spellStart"/>
+      <w:r>
+        <w:t>dan</w:t>
+      </w:r>
+      <w:proofErr w:type="spellEnd"/>
+      <w:r>
+        <w:t xml:space="preserve"> </w:t>
+      </w:r>
+      <w:proofErr w:type="spellStart"/>
+      <w:r>
+        <w:t>tombol</w:t>
+      </w:r>
+      <w:proofErr w:type="spellEnd"/>
+      <w:r>
+        <w:t xml:space="preserve"> “</w:t>
       </w:r>
       <w:r>
         <w:t xml:space="preserve">Isi </w:t>
       </w:r>
-      <w:r>
-        <w:t>Jurnal” untuk menjurnal</w:t>
-      </w:r>
+      <w:proofErr w:type="spellStart"/>
+      <w:r>
+        <w:t>Jurnal</w:t>
+      </w:r>
+      <w:proofErr w:type="spellEnd"/>
+      <w:r>
+        <w:t xml:space="preserve">” </w:t>
+      </w:r>
+      <w:proofErr w:type="spellStart"/>
+      <w:r>
+        <w:t>untuk</w:t>
+      </w:r>
+      <w:proofErr w:type="spellEnd"/>
+      <w:r>
+        <w:t xml:space="preserve"> </w:t>
+      </w:r>
+      <w:proofErr w:type="spellStart"/>
+      <w:r>
+        <w:t>menjurnal</w:t>
+      </w:r>
+      <w:proofErr w:type="spellEnd"/>
     </w:p>
     <w:p>
       <w:pPr>
@@ -594,6 +1015,7 @@
       <w:r>
         <w:rPr>
           <w:noProof/>
+          <w:lang w:val="id-ID" w:eastAsia="id-ID"/>
         </w:rPr>
         <w:lastRenderedPageBreak/>
         <w:drawing>
@@ -637,17 +1059,221 @@
       <w:pPr>
         <w:jc w:val="both"/>
       </w:pPr>
-      <w:r>
-        <w:t>Setelah meng-klik tombol “</w:t>
-      </w:r>
-      <w:r>
-        <w:t>Isi Jurnal</w:t>
-      </w:r>
-      <w:r>
-        <w:t xml:space="preserve">” maka akan muncul tampilan </w:t>
-      </w:r>
-      <w:r>
-        <w:t>detail kuitansi/spm, kemudian isi jenis pembatasan dana, akun debet akrual dan akun kredit akrual kemudian tekan tombol “Simpan”</w:t>
+      <w:proofErr w:type="spellStart"/>
+      <w:r>
+        <w:t>Setelah</w:t>
+      </w:r>
+      <w:proofErr w:type="spellEnd"/>
+      <w:r>
+        <w:t xml:space="preserve"> </w:t>
+      </w:r>
+      <w:proofErr w:type="spellStart"/>
+      <w:r>
+        <w:t>meng-klik</w:t>
+      </w:r>
+      <w:proofErr w:type="spellEnd"/>
+      <w:r>
+        <w:t xml:space="preserve"> </w:t>
+      </w:r>
+      <w:proofErr w:type="spellStart"/>
+      <w:r>
+        <w:t>tombol</w:t>
+      </w:r>
+      <w:proofErr w:type="spellEnd"/>
+      <w:r>
+        <w:t xml:space="preserve"> “</w:t>
+      </w:r>
+      <w:r>
+        <w:t xml:space="preserve">Isi </w:t>
+      </w:r>
+      <w:proofErr w:type="spellStart"/>
+      <w:r>
+        <w:t>Jurnal</w:t>
+      </w:r>
+      <w:proofErr w:type="spellEnd"/>
+      <w:r>
+        <w:t xml:space="preserve">” </w:t>
+      </w:r>
+      <w:proofErr w:type="spellStart"/>
+      <w:r>
+        <w:t>maka</w:t>
+      </w:r>
+      <w:proofErr w:type="spellEnd"/>
+      <w:r>
+        <w:t xml:space="preserve"> </w:t>
+      </w:r>
+      <w:proofErr w:type="spellStart"/>
+      <w:proofErr w:type="gramStart"/>
+      <w:r>
+        <w:t>akan</w:t>
+      </w:r>
+      <w:proofErr w:type="spellEnd"/>
+      <w:proofErr w:type="gramEnd"/>
+      <w:r>
+        <w:t xml:space="preserve"> </w:t>
+      </w:r>
+      <w:proofErr w:type="spellStart"/>
+      <w:r>
+        <w:t>muncul</w:t>
+      </w:r>
+      <w:proofErr w:type="spellEnd"/>
+      <w:r>
+        <w:t xml:space="preserve"> </w:t>
+      </w:r>
+      <w:proofErr w:type="spellStart"/>
+      <w:r>
+        <w:t>tampilan</w:t>
+      </w:r>
+      <w:proofErr w:type="spellEnd"/>
+      <w:r>
+        <w:t xml:space="preserve"> </w:t>
+      </w:r>
+      <w:r>
+        <w:t xml:space="preserve">detail </w:t>
+      </w:r>
+      <w:proofErr w:type="spellStart"/>
+      <w:r>
+        <w:t>kuitansi</w:t>
+      </w:r>
+      <w:proofErr w:type="spellEnd"/>
+      <w:r>
+        <w:t>/</w:t>
+      </w:r>
+      <w:proofErr w:type="spellStart"/>
+      <w:r>
+        <w:t>spm</w:t>
+      </w:r>
+      <w:proofErr w:type="spellEnd"/>
+      <w:r>
+        <w:t xml:space="preserve">, </w:t>
+      </w:r>
+      <w:proofErr w:type="spellStart"/>
+      <w:r>
+        <w:t>kemudian</w:t>
+      </w:r>
+      <w:proofErr w:type="spellEnd"/>
+      <w:r>
+        <w:t xml:space="preserve"> </w:t>
+      </w:r>
+      <w:proofErr w:type="spellStart"/>
+      <w:r>
+        <w:t>isi</w:t>
+      </w:r>
+      <w:proofErr w:type="spellEnd"/>
+      <w:r>
+        <w:t xml:space="preserve"> </w:t>
+      </w:r>
+      <w:proofErr w:type="spellStart"/>
+      <w:r>
+        <w:t>jenis</w:t>
+      </w:r>
+      <w:proofErr w:type="spellEnd"/>
+      <w:r>
+        <w:t xml:space="preserve"> </w:t>
+      </w:r>
+      <w:proofErr w:type="spellStart"/>
+      <w:r>
+        <w:t>pembatasan</w:t>
+      </w:r>
+      <w:proofErr w:type="spellEnd"/>
+      <w:r>
+        <w:t xml:space="preserve"> </w:t>
+      </w:r>
+      <w:proofErr w:type="spellStart"/>
+      <w:r>
+        <w:t>dana</w:t>
+      </w:r>
+      <w:proofErr w:type="spellEnd"/>
+      <w:r>
+        <w:t xml:space="preserve">, </w:t>
+      </w:r>
+      <w:proofErr w:type="spellStart"/>
+      <w:r>
+        <w:t>akun</w:t>
+      </w:r>
+      <w:proofErr w:type="spellEnd"/>
+      <w:r>
+        <w:t xml:space="preserve"> </w:t>
+      </w:r>
+      <w:proofErr w:type="spellStart"/>
+      <w:r>
+        <w:t>debet</w:t>
+      </w:r>
+      <w:proofErr w:type="spellEnd"/>
+      <w:r>
+        <w:t xml:space="preserve"> </w:t>
+      </w:r>
+      <w:proofErr w:type="spellStart"/>
+      <w:r>
+        <w:t>akrual</w:t>
+      </w:r>
+      <w:proofErr w:type="spellEnd"/>
+      <w:r>
+        <w:t xml:space="preserve"> </w:t>
+      </w:r>
+      <w:proofErr w:type="spellStart"/>
+      <w:r>
+        <w:t>dan</w:t>
+      </w:r>
+      <w:proofErr w:type="spellEnd"/>
+      <w:r>
+        <w:t xml:space="preserve"> </w:t>
+      </w:r>
+      <w:proofErr w:type="spellStart"/>
+      <w:r>
+        <w:t>akun</w:t>
+      </w:r>
+      <w:proofErr w:type="spellEnd"/>
+      <w:r>
+        <w:t xml:space="preserve"> </w:t>
+      </w:r>
+      <w:proofErr w:type="spellStart"/>
+      <w:r>
+        <w:t>kredit</w:t>
+      </w:r>
+      <w:proofErr w:type="spellEnd"/>
+      <w:r>
+        <w:t xml:space="preserve"> </w:t>
+      </w:r>
+      <w:proofErr w:type="spellStart"/>
+      <w:r>
+        <w:t>akrual</w:t>
+      </w:r>
+      <w:proofErr w:type="spellEnd"/>
+      <w:r>
+        <w:t xml:space="preserve"> </w:t>
+      </w:r>
+      <w:proofErr w:type="spellStart"/>
+      <w:r>
+        <w:t>kemudian</w:t>
+      </w:r>
+      <w:proofErr w:type="spellEnd"/>
+      <w:r>
+        <w:t xml:space="preserve"> </w:t>
+      </w:r>
+      <w:proofErr w:type="spellStart"/>
+      <w:r>
+        <w:t>tekan</w:t>
+      </w:r>
+      <w:proofErr w:type="spellEnd"/>
+      <w:r>
+        <w:t xml:space="preserve"> </w:t>
+      </w:r>
+      <w:proofErr w:type="spellStart"/>
+      <w:r>
+        <w:t>tombol</w:t>
+      </w:r>
+      <w:proofErr w:type="spellEnd"/>
+      <w:r>
+        <w:t xml:space="preserve"> “</w:t>
+      </w:r>
+      <w:proofErr w:type="spellStart"/>
+      <w:r>
+        <w:t>Simpan</w:t>
+      </w:r>
+      <w:proofErr w:type="spellEnd"/>
+      <w:r>
+        <w:t>”</w:t>
       </w:r>
     </w:p>
     <w:p>
@@ -657,6 +1283,7 @@
       <w:r>
         <w:rPr>
           <w:noProof/>
+          <w:lang w:val="id-ID" w:eastAsia="id-ID"/>
         </w:rPr>
         <w:drawing>
           <wp:inline distT="0" distB="0" distL="0" distR="0">
@@ -699,20 +1326,231 @@
       <w:pPr>
         <w:jc w:val="both"/>
       </w:pPr>
-      <w:r>
-        <w:t xml:space="preserve">Setelah </w:t>
-      </w:r>
-      <w:r>
-        <w:t>melakukan simpan maka jurnal akan Pindak ke dalam menu “Kuitansi Jadi”, notifikasi angka menunjukan jumlah jurnal yang belum diverifikasi dan juga yang belum direvisi</w:t>
-      </w:r>
-      <w:r>
-        <w:t>, tampilan</w:t>
-      </w:r>
-      <w:r>
-        <w:t xml:space="preserve"> kuitansi jadi</w:t>
-      </w:r>
-      <w:r>
-        <w:t xml:space="preserve"> seperti di bawah ini:</w:t>
+      <w:proofErr w:type="spellStart"/>
+      <w:r>
+        <w:t>Setelah</w:t>
+      </w:r>
+      <w:proofErr w:type="spellEnd"/>
+      <w:r>
+        <w:t xml:space="preserve"> </w:t>
+      </w:r>
+      <w:proofErr w:type="spellStart"/>
+      <w:r>
+        <w:t>melakukan</w:t>
+      </w:r>
+      <w:proofErr w:type="spellEnd"/>
+      <w:r>
+        <w:t xml:space="preserve"> </w:t>
+      </w:r>
+      <w:proofErr w:type="spellStart"/>
+      <w:r>
+        <w:t>simpan</w:t>
+      </w:r>
+      <w:proofErr w:type="spellEnd"/>
+      <w:r>
+        <w:t xml:space="preserve"> </w:t>
+      </w:r>
+      <w:proofErr w:type="spellStart"/>
+      <w:r>
+        <w:t>maka</w:t>
+      </w:r>
+      <w:proofErr w:type="spellEnd"/>
+      <w:r>
+        <w:t xml:space="preserve"> </w:t>
+      </w:r>
+      <w:proofErr w:type="spellStart"/>
+      <w:r>
+        <w:t>jurnal</w:t>
+      </w:r>
+      <w:proofErr w:type="spellEnd"/>
+      <w:r>
+        <w:t xml:space="preserve"> </w:t>
+      </w:r>
+      <w:proofErr w:type="spellStart"/>
+      <w:proofErr w:type="gramStart"/>
+      <w:r>
+        <w:t>akan</w:t>
+      </w:r>
+      <w:proofErr w:type="spellEnd"/>
+      <w:proofErr w:type="gramEnd"/>
+      <w:r>
+        <w:t xml:space="preserve"> </w:t>
+      </w:r>
+      <w:proofErr w:type="spellStart"/>
+      <w:r>
+        <w:t>Pindak</w:t>
+      </w:r>
+      <w:proofErr w:type="spellEnd"/>
+      <w:r>
+        <w:t xml:space="preserve"> </w:t>
+      </w:r>
+      <w:proofErr w:type="spellStart"/>
+      <w:r>
+        <w:t>ke</w:t>
+      </w:r>
+      <w:proofErr w:type="spellEnd"/>
+      <w:r>
+        <w:t xml:space="preserve"> </w:t>
+      </w:r>
+      <w:proofErr w:type="spellStart"/>
+      <w:r>
+        <w:t>dalam</w:t>
+      </w:r>
+      <w:proofErr w:type="spellEnd"/>
+      <w:r>
+        <w:t xml:space="preserve"> menu “</w:t>
+      </w:r>
+      <w:proofErr w:type="spellStart"/>
+      <w:r>
+        <w:t>Kuitansi</w:t>
+      </w:r>
+      <w:proofErr w:type="spellEnd"/>
+      <w:r>
+        <w:t xml:space="preserve"> </w:t>
+      </w:r>
+      <w:proofErr w:type="spellStart"/>
+      <w:r>
+        <w:t>Jadi</w:t>
+      </w:r>
+      <w:proofErr w:type="spellEnd"/>
+      <w:r>
+        <w:t xml:space="preserve">”, </w:t>
+      </w:r>
+      <w:proofErr w:type="spellStart"/>
+      <w:r>
+        <w:t>notifikasi</w:t>
+      </w:r>
+      <w:proofErr w:type="spellEnd"/>
+      <w:r>
+        <w:t xml:space="preserve"> </w:t>
+      </w:r>
+      <w:proofErr w:type="spellStart"/>
+      <w:r>
+        <w:t>angka</w:t>
+      </w:r>
+      <w:proofErr w:type="spellEnd"/>
+      <w:r>
+        <w:t xml:space="preserve"> </w:t>
+      </w:r>
+      <w:proofErr w:type="spellStart"/>
+      <w:r>
+        <w:t>menunjukan</w:t>
+      </w:r>
+      <w:proofErr w:type="spellEnd"/>
+      <w:r>
+        <w:t xml:space="preserve"> </w:t>
+      </w:r>
+      <w:proofErr w:type="spellStart"/>
+      <w:r>
+        <w:t>jumlah</w:t>
+      </w:r>
+      <w:proofErr w:type="spellEnd"/>
+      <w:r>
+        <w:t xml:space="preserve"> </w:t>
+      </w:r>
+      <w:proofErr w:type="spellStart"/>
+      <w:r>
+        <w:t>jurnal</w:t>
+      </w:r>
+      <w:proofErr w:type="spellEnd"/>
+      <w:r>
+        <w:t xml:space="preserve"> yang </w:t>
+      </w:r>
+      <w:proofErr w:type="spellStart"/>
+      <w:r>
+        <w:t>belum</w:t>
+      </w:r>
+      <w:proofErr w:type="spellEnd"/>
+      <w:r>
+        <w:t xml:space="preserve"> </w:t>
+      </w:r>
+      <w:proofErr w:type="spellStart"/>
+      <w:r>
+        <w:t>diverifikasi</w:t>
+      </w:r>
+      <w:proofErr w:type="spellEnd"/>
+      <w:r>
+        <w:t xml:space="preserve"> </w:t>
+      </w:r>
+      <w:proofErr w:type="spellStart"/>
+      <w:r>
+        <w:t>dan</w:t>
+      </w:r>
+      <w:proofErr w:type="spellEnd"/>
+      <w:r>
+        <w:t xml:space="preserve"> </w:t>
+      </w:r>
+      <w:proofErr w:type="spellStart"/>
+      <w:r>
+        <w:t>juga</w:t>
+      </w:r>
+      <w:proofErr w:type="spellEnd"/>
+      <w:r>
+        <w:t xml:space="preserve"> yang </w:t>
+      </w:r>
+      <w:proofErr w:type="spellStart"/>
+      <w:r>
+        <w:t>belum</w:t>
+      </w:r>
+      <w:proofErr w:type="spellEnd"/>
+      <w:r>
+        <w:t xml:space="preserve"> </w:t>
+      </w:r>
+      <w:proofErr w:type="spellStart"/>
+      <w:r>
+        <w:t>direvisi</w:t>
+      </w:r>
+      <w:proofErr w:type="spellEnd"/>
+      <w:r>
+        <w:t xml:space="preserve">, </w:t>
+      </w:r>
+      <w:proofErr w:type="spellStart"/>
+      <w:r>
+        <w:t>tampilan</w:t>
+      </w:r>
+      <w:proofErr w:type="spellEnd"/>
+      <w:r>
+        <w:t xml:space="preserve"> </w:t>
+      </w:r>
+      <w:proofErr w:type="spellStart"/>
+      <w:r>
+        <w:t>kuitansi</w:t>
+      </w:r>
+      <w:proofErr w:type="spellEnd"/>
+      <w:r>
+        <w:t xml:space="preserve"> </w:t>
+      </w:r>
+      <w:proofErr w:type="spellStart"/>
+      <w:r>
+        <w:t>jadi</w:t>
+      </w:r>
+      <w:proofErr w:type="spellEnd"/>
+      <w:r>
+        <w:t xml:space="preserve"> </w:t>
+      </w:r>
+      <w:proofErr w:type="spellStart"/>
+      <w:r>
+        <w:t>seperti</w:t>
+      </w:r>
+      <w:proofErr w:type="spellEnd"/>
+      <w:r>
+        <w:t xml:space="preserve"> di </w:t>
+      </w:r>
+      <w:proofErr w:type="spellStart"/>
+      <w:r>
+        <w:t>bawah</w:t>
+      </w:r>
+      <w:proofErr w:type="spellEnd"/>
+      <w:r>
+        <w:t xml:space="preserve"> </w:t>
+      </w:r>
+      <w:proofErr w:type="spellStart"/>
+      <w:r>
+        <w:t>ini</w:t>
+      </w:r>
+      <w:proofErr w:type="spellEnd"/>
+      <w:r>
+        <w:t>:</w:t>
       </w:r>
     </w:p>
     <w:p>
@@ -722,6 +1560,7 @@
       <w:r>
         <w:rPr>
           <w:noProof/>
+          <w:lang w:val="id-ID" w:eastAsia="id-ID"/>
         </w:rPr>
         <w:lastRenderedPageBreak/>
         <w:drawing>
@@ -766,11 +1605,189 @@
         <w:jc w:val="both"/>
       </w:pPr>
       <w:r>
-        <w:t>Status jurnal dapat dilihat pada kolom paling kanan dari tabel</w:t>
-      </w:r>
-      <w:r>
-        <w:t>, status jurnal terlihat pada yang dilingkari merah yaitu “Proses verifikasi” , menunjukan jurnal sedang dalam tahap verifikasi oleh verifikator</w:t>
-      </w:r>
+        <w:t xml:space="preserve">Status </w:t>
+      </w:r>
+      <w:proofErr w:type="spellStart"/>
+      <w:r>
+        <w:t>jurnal</w:t>
+      </w:r>
+      <w:proofErr w:type="spellEnd"/>
+      <w:r>
+        <w:t xml:space="preserve"> </w:t>
+      </w:r>
+      <w:proofErr w:type="spellStart"/>
+      <w:r>
+        <w:t>dapat</w:t>
+      </w:r>
+      <w:proofErr w:type="spellEnd"/>
+      <w:r>
+        <w:t xml:space="preserve"> </w:t>
+      </w:r>
+      <w:proofErr w:type="spellStart"/>
+      <w:r>
+        <w:t>dilihat</w:t>
+      </w:r>
+      <w:proofErr w:type="spellEnd"/>
+      <w:r>
+        <w:t xml:space="preserve"> </w:t>
+      </w:r>
+      <w:proofErr w:type="spellStart"/>
+      <w:r>
+        <w:t>pada</w:t>
+      </w:r>
+      <w:proofErr w:type="spellEnd"/>
+      <w:r>
+        <w:t xml:space="preserve"> </w:t>
+      </w:r>
+      <w:proofErr w:type="spellStart"/>
+      <w:r>
+        <w:t>kolom</w:t>
+      </w:r>
+      <w:proofErr w:type="spellEnd"/>
+      <w:r>
+        <w:t xml:space="preserve"> paling </w:t>
+      </w:r>
+      <w:proofErr w:type="spellStart"/>
+      <w:r>
+        <w:t>kanan</w:t>
+      </w:r>
+      <w:proofErr w:type="spellEnd"/>
+      <w:r>
+        <w:t xml:space="preserve"> </w:t>
+      </w:r>
+      <w:proofErr w:type="spellStart"/>
+      <w:r>
+        <w:t>dari</w:t>
+      </w:r>
+      <w:proofErr w:type="spellEnd"/>
+      <w:r>
+        <w:t xml:space="preserve"> </w:t>
+      </w:r>
+      <w:proofErr w:type="spellStart"/>
+      <w:r>
+        <w:t>tabel</w:t>
+      </w:r>
+      <w:proofErr w:type="spellEnd"/>
+      <w:r>
+        <w:t xml:space="preserve">, status </w:t>
+      </w:r>
+      <w:proofErr w:type="spellStart"/>
+      <w:r>
+        <w:t>jurnal</w:t>
+      </w:r>
+      <w:proofErr w:type="spellEnd"/>
+      <w:r>
+        <w:t xml:space="preserve"> </w:t>
+      </w:r>
+      <w:proofErr w:type="spellStart"/>
+      <w:r>
+        <w:t>terlihat</w:t>
+      </w:r>
+      <w:proofErr w:type="spellEnd"/>
+      <w:r>
+        <w:t xml:space="preserve"> </w:t>
+      </w:r>
+      <w:proofErr w:type="spellStart"/>
+      <w:r>
+        <w:t>pada</w:t>
+      </w:r>
+      <w:proofErr w:type="spellEnd"/>
+      <w:r>
+        <w:t xml:space="preserve"> yang </w:t>
+      </w:r>
+      <w:proofErr w:type="spellStart"/>
+      <w:r>
+        <w:t>dilingkari</w:t>
+      </w:r>
+      <w:proofErr w:type="spellEnd"/>
+      <w:r>
+        <w:t xml:space="preserve"> </w:t>
+      </w:r>
+      <w:proofErr w:type="spellStart"/>
+      <w:r>
+        <w:t>merah</w:t>
+      </w:r>
+      <w:proofErr w:type="spellEnd"/>
+      <w:r>
+        <w:t xml:space="preserve"> </w:t>
+      </w:r>
+      <w:proofErr w:type="spellStart"/>
+      <w:r>
+        <w:t>yaitu</w:t>
+      </w:r>
+      <w:proofErr w:type="spellEnd"/>
+      <w:r>
+        <w:t xml:space="preserve"> “Proses </w:t>
+      </w:r>
+      <w:proofErr w:type="spellStart"/>
+      <w:r>
+        <w:t>verifikasi</w:t>
+      </w:r>
+      <w:proofErr w:type="spellEnd"/>
+      <w:r>
+        <w:t xml:space="preserve">” , </w:t>
+      </w:r>
+      <w:proofErr w:type="spellStart"/>
+      <w:r>
+        <w:t>menunjukan</w:t>
+      </w:r>
+      <w:proofErr w:type="spellEnd"/>
+      <w:r>
+        <w:t xml:space="preserve"> </w:t>
+      </w:r>
+      <w:proofErr w:type="spellStart"/>
+      <w:r>
+        <w:t>jurnal</w:t>
+      </w:r>
+      <w:proofErr w:type="spellEnd"/>
+      <w:r>
+        <w:t xml:space="preserve"> </w:t>
+      </w:r>
+      <w:proofErr w:type="spellStart"/>
+      <w:r>
+        <w:t>sedang</w:t>
+      </w:r>
+      <w:proofErr w:type="spellEnd"/>
+      <w:r>
+        <w:t xml:space="preserve"> </w:t>
+      </w:r>
+      <w:proofErr w:type="spellStart"/>
+      <w:r>
+        <w:t>dalam</w:t>
+      </w:r>
+      <w:proofErr w:type="spellEnd"/>
+      <w:r>
+        <w:t xml:space="preserve"> </w:t>
+      </w:r>
+      <w:proofErr w:type="spellStart"/>
+      <w:r>
+        <w:t>tahap</w:t>
+      </w:r>
+      <w:proofErr w:type="spellEnd"/>
+      <w:r>
+        <w:t xml:space="preserve"> </w:t>
+      </w:r>
+      <w:proofErr w:type="spellStart"/>
+      <w:r>
+        <w:t>verifikasi</w:t>
+      </w:r>
+      <w:proofErr w:type="spellEnd"/>
+      <w:r>
+        <w:t xml:space="preserve"> </w:t>
+      </w:r>
+      <w:proofErr w:type="spellStart"/>
+      <w:r>
+        <w:t>oleh</w:t>
+      </w:r>
+      <w:proofErr w:type="spellEnd"/>
+      <w:r>
+        <w:t xml:space="preserve"> </w:t>
+      </w:r>
+      <w:proofErr w:type="spellStart"/>
+      <w:r>
+        <w:t>verifikator</w:t>
+      </w:r>
+      <w:proofErr w:type="spellEnd"/>
     </w:p>
     <w:p>
       <w:pPr>
@@ -779,6 +1796,7 @@
       <w:r>
         <w:rPr>
           <w:noProof/>
+          <w:lang w:val="id-ID" w:eastAsia="id-ID"/>
         </w:rPr>
         <w:drawing>
           <wp:inline distT="0" distB="0" distL="0" distR="0">
@@ -821,9 +1839,141 @@
       <w:pPr>
         <w:jc w:val="both"/>
       </w:pPr>
-      <w:r>
-        <w:t>Apabila jurnal sudah disetujui oleh verifikator maka jurnal akan hilang dari menu “Kuitansi jadi” dan total kuitansi diverifikasi bertambah</w:t>
-      </w:r>
+      <w:proofErr w:type="spellStart"/>
+      <w:r>
+        <w:t>Apabila</w:t>
+      </w:r>
+      <w:proofErr w:type="spellEnd"/>
+      <w:r>
+        <w:t xml:space="preserve"> </w:t>
+      </w:r>
+      <w:proofErr w:type="spellStart"/>
+      <w:r>
+        <w:t>jurnal</w:t>
+      </w:r>
+      <w:proofErr w:type="spellEnd"/>
+      <w:r>
+        <w:t xml:space="preserve"> </w:t>
+      </w:r>
+      <w:proofErr w:type="spellStart"/>
+      <w:r>
+        <w:t>sudah</w:t>
+      </w:r>
+      <w:proofErr w:type="spellEnd"/>
+      <w:r>
+        <w:t xml:space="preserve"> </w:t>
+      </w:r>
+      <w:proofErr w:type="spellStart"/>
+      <w:r>
+        <w:t>disetujui</w:t>
+      </w:r>
+      <w:proofErr w:type="spellEnd"/>
+      <w:r>
+        <w:t xml:space="preserve"> </w:t>
+      </w:r>
+      <w:proofErr w:type="spellStart"/>
+      <w:r>
+        <w:t>oleh</w:t>
+      </w:r>
+      <w:proofErr w:type="spellEnd"/>
+      <w:r>
+        <w:t xml:space="preserve"> </w:t>
+      </w:r>
+      <w:proofErr w:type="spellStart"/>
+      <w:r>
+        <w:t>verifikator</w:t>
+      </w:r>
+      <w:proofErr w:type="spellEnd"/>
+      <w:r>
+        <w:t xml:space="preserve"> </w:t>
+      </w:r>
+      <w:proofErr w:type="spellStart"/>
+      <w:r>
+        <w:t>maka</w:t>
+      </w:r>
+      <w:proofErr w:type="spellEnd"/>
+      <w:r>
+        <w:t xml:space="preserve"> </w:t>
+      </w:r>
+      <w:proofErr w:type="spellStart"/>
+      <w:r>
+        <w:t>jurnal</w:t>
+      </w:r>
+      <w:proofErr w:type="spellEnd"/>
+      <w:r>
+        <w:t xml:space="preserve"> </w:t>
+      </w:r>
+      <w:proofErr w:type="spellStart"/>
+      <w:proofErr w:type="gramStart"/>
+      <w:r>
+        <w:t>akan</w:t>
+      </w:r>
+      <w:proofErr w:type="spellEnd"/>
+      <w:proofErr w:type="gramEnd"/>
+      <w:r>
+        <w:t xml:space="preserve"> </w:t>
+      </w:r>
+      <w:proofErr w:type="spellStart"/>
+      <w:r>
+        <w:t>hilang</w:t>
+      </w:r>
+      <w:proofErr w:type="spellEnd"/>
+      <w:r>
+        <w:t xml:space="preserve"> </w:t>
+      </w:r>
+      <w:proofErr w:type="spellStart"/>
+      <w:r>
+        <w:t>dari</w:t>
+      </w:r>
+      <w:proofErr w:type="spellEnd"/>
+      <w:r>
+        <w:t xml:space="preserve"> menu “</w:t>
+      </w:r>
+      <w:proofErr w:type="spellStart"/>
+      <w:r>
+        <w:t>Kuitansi</w:t>
+      </w:r>
+      <w:proofErr w:type="spellEnd"/>
+      <w:r>
+        <w:t xml:space="preserve"> </w:t>
+      </w:r>
+      <w:proofErr w:type="spellStart"/>
+      <w:r>
+        <w:t>jadi</w:t>
+      </w:r>
+      <w:proofErr w:type="spellEnd"/>
+      <w:r>
+        <w:t xml:space="preserve">” </w:t>
+      </w:r>
+      <w:proofErr w:type="spellStart"/>
+      <w:r>
+        <w:t>dan</w:t>
+      </w:r>
+      <w:proofErr w:type="spellEnd"/>
+      <w:r>
+        <w:t xml:space="preserve"> total </w:t>
+      </w:r>
+      <w:proofErr w:type="spellStart"/>
+      <w:r>
+        <w:t>kuitansi</w:t>
+      </w:r>
+      <w:proofErr w:type="spellEnd"/>
+      <w:r>
+        <w:t xml:space="preserve"> </w:t>
+      </w:r>
+      <w:proofErr w:type="spellStart"/>
+      <w:r>
+        <w:t>diverifikasi</w:t>
+      </w:r>
+      <w:proofErr w:type="spellEnd"/>
+      <w:r>
+        <w:t xml:space="preserve"> </w:t>
+      </w:r>
+      <w:proofErr w:type="spellStart"/>
+      <w:r>
+        <w:t>bertambah</w:t>
+      </w:r>
+      <w:proofErr w:type="spellEnd"/>
     </w:p>
     <w:p>
       <w:pPr>
@@ -832,6 +1982,7 @@
       <w:r>
         <w:rPr>
           <w:noProof/>
+          <w:lang w:val="id-ID" w:eastAsia="id-ID"/>
         </w:rPr>
         <w:drawing>
           <wp:inline distT="0" distB="0" distL="0" distR="0">
@@ -874,11 +2025,136 @@
       <w:pPr>
         <w:jc w:val="both"/>
       </w:pPr>
-      <w:r>
-        <w:t>Kemudian pada menu “Memorial” digunakan untuk membuat,melihat dan mengubah memorial</w:t>
-      </w:r>
-      <w:r>
-        <w:t>, setelah meng-klik menu “Memorial” maka akan tampil tabel seperti gambar di bawah:</w:t>
+      <w:proofErr w:type="spellStart"/>
+      <w:r>
+        <w:t>Kemudian</w:t>
+      </w:r>
+      <w:proofErr w:type="spellEnd"/>
+      <w:r>
+        <w:t xml:space="preserve"> </w:t>
+      </w:r>
+      <w:proofErr w:type="spellStart"/>
+      <w:r>
+        <w:t>pada</w:t>
+      </w:r>
+      <w:proofErr w:type="spellEnd"/>
+      <w:r>
+        <w:t xml:space="preserve"> menu “Memorial” </w:t>
+      </w:r>
+      <w:proofErr w:type="spellStart"/>
+      <w:r>
+        <w:t>digunakan</w:t>
+      </w:r>
+      <w:proofErr w:type="spellEnd"/>
+      <w:r>
+        <w:t xml:space="preserve"> </w:t>
+      </w:r>
+      <w:proofErr w:type="spellStart"/>
+      <w:r>
+        <w:t>untuk</w:t>
+      </w:r>
+      <w:proofErr w:type="spellEnd"/>
+      <w:r>
+        <w:t xml:space="preserve"> </w:t>
+      </w:r>
+      <w:proofErr w:type="spellStart"/>
+      <w:r>
+        <w:t>membuat,melihat</w:t>
+      </w:r>
+      <w:proofErr w:type="spellEnd"/>
+      <w:r>
+        <w:t xml:space="preserve"> </w:t>
+      </w:r>
+      <w:proofErr w:type="spellStart"/>
+      <w:r>
+        <w:t>dan</w:t>
+      </w:r>
+      <w:proofErr w:type="spellEnd"/>
+      <w:r>
+        <w:t xml:space="preserve"> </w:t>
+      </w:r>
+      <w:proofErr w:type="spellStart"/>
+      <w:r>
+        <w:t>mengubah</w:t>
+      </w:r>
+      <w:proofErr w:type="spellEnd"/>
+      <w:r>
+        <w:t xml:space="preserve"> memorial</w:t>
+      </w:r>
+      <w:r>
+        <w:t xml:space="preserve">, </w:t>
+      </w:r>
+      <w:proofErr w:type="spellStart"/>
+      <w:r>
+        <w:t>setelah</w:t>
+      </w:r>
+      <w:proofErr w:type="spellEnd"/>
+      <w:r>
+        <w:t xml:space="preserve"> </w:t>
+      </w:r>
+      <w:proofErr w:type="spellStart"/>
+      <w:r>
+        <w:t>meng-klik</w:t>
+      </w:r>
+      <w:proofErr w:type="spellEnd"/>
+      <w:r>
+        <w:t xml:space="preserve"> menu “Memorial” </w:t>
+      </w:r>
+      <w:proofErr w:type="spellStart"/>
+      <w:r>
+        <w:t>maka</w:t>
+      </w:r>
+      <w:proofErr w:type="spellEnd"/>
+      <w:r>
+        <w:t xml:space="preserve"> </w:t>
+      </w:r>
+      <w:proofErr w:type="spellStart"/>
+      <w:r>
+        <w:t>akan</w:t>
+      </w:r>
+      <w:proofErr w:type="spellEnd"/>
+      <w:r>
+        <w:t xml:space="preserve"> </w:t>
+      </w:r>
+      <w:proofErr w:type="spellStart"/>
+      <w:r>
+        <w:t>tampil</w:t>
+      </w:r>
+      <w:proofErr w:type="spellEnd"/>
+      <w:r>
+        <w:t xml:space="preserve"> </w:t>
+      </w:r>
+      <w:proofErr w:type="spellStart"/>
+      <w:r>
+        <w:t>tabel</w:t>
+      </w:r>
+      <w:proofErr w:type="spellEnd"/>
+      <w:r>
+        <w:t xml:space="preserve"> </w:t>
+      </w:r>
+      <w:proofErr w:type="spellStart"/>
+      <w:r>
+        <w:t>seperti</w:t>
+      </w:r>
+      <w:proofErr w:type="spellEnd"/>
+      <w:r>
+        <w:t xml:space="preserve"> </w:t>
+      </w:r>
+      <w:proofErr w:type="spellStart"/>
+      <w:r>
+        <w:t>gambar</w:t>
+      </w:r>
+      <w:proofErr w:type="spellEnd"/>
+      <w:r>
+        <w:t xml:space="preserve"> di </w:t>
+      </w:r>
+      <w:proofErr w:type="spellStart"/>
+      <w:r>
+        <w:t>bawah</w:t>
+      </w:r>
+      <w:proofErr w:type="spellEnd"/>
+      <w:r>
+        <w:t>:</w:t>
       </w:r>
     </w:p>
     <w:p>
@@ -888,6 +2164,7 @@
       <w:r>
         <w:rPr>
           <w:noProof/>
+          <w:lang w:val="id-ID" w:eastAsia="id-ID"/>
         </w:rPr>
         <w:lastRenderedPageBreak/>
         <w:drawing>
@@ -931,8 +2208,79 @@
       <w:pPr>
         <w:jc w:val="both"/>
       </w:pPr>
-      <w:r>
-        <w:t>Untuk membuat memorial tekan tombol “Isi Memorial” kemudian akan tampil form seperti di bawah:</w:t>
+      <w:proofErr w:type="spellStart"/>
+      <w:r>
+        <w:t>Untuk</w:t>
+      </w:r>
+      <w:proofErr w:type="spellEnd"/>
+      <w:r>
+        <w:t xml:space="preserve"> </w:t>
+      </w:r>
+      <w:proofErr w:type="spellStart"/>
+      <w:r>
+        <w:t>membuat</w:t>
+      </w:r>
+      <w:proofErr w:type="spellEnd"/>
+      <w:r>
+        <w:t xml:space="preserve"> memorial </w:t>
+      </w:r>
+      <w:proofErr w:type="spellStart"/>
+      <w:r>
+        <w:t>tekan</w:t>
+      </w:r>
+      <w:proofErr w:type="spellEnd"/>
+      <w:r>
+        <w:t xml:space="preserve"> </w:t>
+      </w:r>
+      <w:proofErr w:type="spellStart"/>
+      <w:r>
+        <w:t>tombol</w:t>
+      </w:r>
+      <w:proofErr w:type="spellEnd"/>
+      <w:r>
+        <w:t xml:space="preserve"> “Isi Memorial” </w:t>
+      </w:r>
+      <w:proofErr w:type="spellStart"/>
+      <w:r>
+        <w:t>kemudian</w:t>
+      </w:r>
+      <w:proofErr w:type="spellEnd"/>
+      <w:r>
+        <w:t xml:space="preserve"> </w:t>
+      </w:r>
+      <w:proofErr w:type="spellStart"/>
+      <w:proofErr w:type="gramStart"/>
+      <w:r>
+        <w:t>akan</w:t>
+      </w:r>
+      <w:proofErr w:type="spellEnd"/>
+      <w:proofErr w:type="gramEnd"/>
+      <w:r>
+        <w:t xml:space="preserve"> </w:t>
+      </w:r>
+      <w:proofErr w:type="spellStart"/>
+      <w:r>
+        <w:t>tampil</w:t>
+      </w:r>
+      <w:proofErr w:type="spellEnd"/>
+      <w:r>
+        <w:t xml:space="preserve"> form </w:t>
+      </w:r>
+      <w:proofErr w:type="spellStart"/>
+      <w:r>
+        <w:t>seperti</w:t>
+      </w:r>
+      <w:proofErr w:type="spellEnd"/>
+      <w:r>
+        <w:t xml:space="preserve"> di </w:t>
+      </w:r>
+      <w:proofErr w:type="spellStart"/>
+      <w:r>
+        <w:t>bawah</w:t>
+      </w:r>
+      <w:proofErr w:type="spellEnd"/>
+      <w:r>
+        <w:t>:</w:t>
       </w:r>
     </w:p>
     <w:p>
@@ -942,6 +2290,7 @@
       <w:r>
         <w:rPr>
           <w:noProof/>
+          <w:lang w:val="id-ID" w:eastAsia="id-ID"/>
         </w:rPr>
         <w:drawing>
           <wp:inline distT="0" distB="0" distL="0" distR="0">
@@ -985,7 +2334,105 @@
         <w:jc w:val="both"/>
       </w:pPr>
       <w:r>
-        <w:t>Scroll form kebawah maka akan menemukan tampilan pengisian akun kas dan akrual seperti di bawah:</w:t>
+        <w:t xml:space="preserve">Scroll form </w:t>
+      </w:r>
+      <w:proofErr w:type="spellStart"/>
+      <w:r>
+        <w:t>kebawah</w:t>
+      </w:r>
+      <w:proofErr w:type="spellEnd"/>
+      <w:r>
+        <w:t xml:space="preserve"> </w:t>
+      </w:r>
+      <w:proofErr w:type="spellStart"/>
+      <w:r>
+        <w:t>maka</w:t>
+      </w:r>
+      <w:proofErr w:type="spellEnd"/>
+      <w:r>
+        <w:t xml:space="preserve"> </w:t>
+      </w:r>
+      <w:proofErr w:type="spellStart"/>
+      <w:proofErr w:type="gramStart"/>
+      <w:r>
+        <w:t>akan</w:t>
+      </w:r>
+      <w:proofErr w:type="spellEnd"/>
+      <w:proofErr w:type="gramEnd"/>
+      <w:r>
+        <w:t xml:space="preserve"> </w:t>
+      </w:r>
+      <w:proofErr w:type="spellStart"/>
+      <w:r>
+        <w:t>menemukan</w:t>
+      </w:r>
+      <w:proofErr w:type="spellEnd"/>
+      <w:r>
+        <w:t xml:space="preserve"> </w:t>
+      </w:r>
+      <w:proofErr w:type="spellStart"/>
+      <w:r>
+        <w:t>tampilan</w:t>
+      </w:r>
+      <w:proofErr w:type="spellEnd"/>
+      <w:r>
+        <w:t xml:space="preserve"> </w:t>
+      </w:r>
+      <w:proofErr w:type="spellStart"/>
+      <w:r>
+        <w:t>pengisian</w:t>
+      </w:r>
+      <w:proofErr w:type="spellEnd"/>
+      <w:r>
+        <w:t xml:space="preserve"> </w:t>
+      </w:r>
+      <w:proofErr w:type="spellStart"/>
+      <w:r>
+        <w:t>akun</w:t>
+      </w:r>
+      <w:proofErr w:type="spellEnd"/>
+      <w:r>
+        <w:t xml:space="preserve"> </w:t>
+      </w:r>
+      <w:proofErr w:type="spellStart"/>
+      <w:r>
+        <w:t>kas</w:t>
+      </w:r>
+      <w:proofErr w:type="spellEnd"/>
+      <w:r>
+        <w:t xml:space="preserve"> </w:t>
+      </w:r>
+      <w:proofErr w:type="spellStart"/>
+      <w:r>
+        <w:t>dan</w:t>
+      </w:r>
+      <w:proofErr w:type="spellEnd"/>
+      <w:r>
+        <w:t xml:space="preserve"> </w:t>
+      </w:r>
+      <w:proofErr w:type="spellStart"/>
+      <w:r>
+        <w:t>akrual</w:t>
+      </w:r>
+      <w:proofErr w:type="spellEnd"/>
+      <w:r>
+        <w:t xml:space="preserve"> </w:t>
+      </w:r>
+      <w:proofErr w:type="spellStart"/>
+      <w:r>
+        <w:t>seperti</w:t>
+      </w:r>
+      <w:proofErr w:type="spellEnd"/>
+      <w:r>
+        <w:t xml:space="preserve"> di </w:t>
+      </w:r>
+      <w:proofErr w:type="spellStart"/>
+      <w:r>
+        <w:t>bawah</w:t>
+      </w:r>
+      <w:proofErr w:type="spellEnd"/>
+      <w:r>
+        <w:t>:</w:t>
       </w:r>
     </w:p>
     <w:p>
@@ -995,6 +2442,7 @@
       <w:r>
         <w:rPr>
           <w:noProof/>
+          <w:lang w:val="id-ID" w:eastAsia="id-ID"/>
         </w:rPr>
         <w:lastRenderedPageBreak/>
         <w:drawing>
@@ -1038,8 +2486,95 @@
       <w:pPr>
         <w:jc w:val="both"/>
       </w:pPr>
-      <w:r>
-        <w:t>Kemudian scroll lagi ke bawah maka akan menemukan form bagian pajak seperti di bawah:</w:t>
+      <w:proofErr w:type="spellStart"/>
+      <w:r>
+        <w:t>Kemudian</w:t>
+      </w:r>
+      <w:proofErr w:type="spellEnd"/>
+      <w:r>
+        <w:t xml:space="preserve"> scroll </w:t>
+      </w:r>
+      <w:proofErr w:type="spellStart"/>
+      <w:r>
+        <w:t>lagi</w:t>
+      </w:r>
+      <w:proofErr w:type="spellEnd"/>
+      <w:r>
+        <w:t xml:space="preserve"> </w:t>
+      </w:r>
+      <w:proofErr w:type="spellStart"/>
+      <w:r>
+        <w:t>ke</w:t>
+      </w:r>
+      <w:proofErr w:type="spellEnd"/>
+      <w:r>
+        <w:t xml:space="preserve"> </w:t>
+      </w:r>
+      <w:proofErr w:type="spellStart"/>
+      <w:r>
+        <w:t>bawah</w:t>
+      </w:r>
+      <w:proofErr w:type="spellEnd"/>
+      <w:r>
+        <w:t xml:space="preserve"> </w:t>
+      </w:r>
+      <w:proofErr w:type="spellStart"/>
+      <w:r>
+        <w:t>maka</w:t>
+      </w:r>
+      <w:proofErr w:type="spellEnd"/>
+      <w:r>
+        <w:t xml:space="preserve"> </w:t>
+      </w:r>
+      <w:proofErr w:type="spellStart"/>
+      <w:proofErr w:type="gramStart"/>
+      <w:r>
+        <w:t>akan</w:t>
+      </w:r>
+      <w:proofErr w:type="spellEnd"/>
+      <w:proofErr w:type="gramEnd"/>
+      <w:r>
+        <w:t xml:space="preserve"> </w:t>
+      </w:r>
+      <w:proofErr w:type="spellStart"/>
+      <w:r>
+        <w:t>menemukan</w:t>
+      </w:r>
+      <w:proofErr w:type="spellEnd"/>
+      <w:r>
+        <w:t xml:space="preserve"> form </w:t>
+      </w:r>
+      <w:proofErr w:type="spellStart"/>
+      <w:r>
+        <w:t>bagian</w:t>
+      </w:r>
+      <w:proofErr w:type="spellEnd"/>
+      <w:r>
+        <w:t xml:space="preserve"> </w:t>
+      </w:r>
+      <w:proofErr w:type="spellStart"/>
+      <w:r>
+        <w:t>pajak</w:t>
+      </w:r>
+      <w:proofErr w:type="spellEnd"/>
+      <w:r>
+        <w:t xml:space="preserve"> </w:t>
+      </w:r>
+      <w:proofErr w:type="spellStart"/>
+      <w:r>
+        <w:t>seperti</w:t>
+      </w:r>
+      <w:proofErr w:type="spellEnd"/>
+      <w:r>
+        <w:t xml:space="preserve"> di </w:t>
+      </w:r>
+      <w:proofErr w:type="spellStart"/>
+      <w:r>
+        <w:t>bawah</w:t>
+      </w:r>
+      <w:proofErr w:type="spellEnd"/>
+      <w:r>
+        <w:t>:</w:t>
       </w:r>
     </w:p>
     <w:p>
@@ -1049,6 +2584,7 @@
       <w:r>
         <w:rPr>
           <w:noProof/>
+          <w:lang w:val="id-ID" w:eastAsia="id-ID"/>
         </w:rPr>
         <w:drawing>
           <wp:inline distT="0" distB="0" distL="0" distR="0">
@@ -1091,20 +2627,173 @@
       <w:pPr>
         <w:jc w:val="both"/>
       </w:pPr>
-      <w:r>
-        <w:t xml:space="preserve">Apabila telah selesai melakukan pengisian </w:t>
-      </w:r>
+      <w:proofErr w:type="spellStart"/>
+      <w:r>
+        <w:t>Apabila</w:t>
+      </w:r>
+      <w:proofErr w:type="spellEnd"/>
+      <w:r>
+        <w:t xml:space="preserve"> </w:t>
+      </w:r>
+      <w:proofErr w:type="spellStart"/>
+      <w:r>
+        <w:t>telah</w:t>
+      </w:r>
+      <w:proofErr w:type="spellEnd"/>
+      <w:r>
+        <w:t xml:space="preserve"> </w:t>
+      </w:r>
+      <w:proofErr w:type="spellStart"/>
+      <w:r>
+        <w:t>selesai</w:t>
+      </w:r>
+      <w:proofErr w:type="spellEnd"/>
+      <w:r>
+        <w:t xml:space="preserve"> </w:t>
+      </w:r>
+      <w:proofErr w:type="spellStart"/>
+      <w:r>
+        <w:t>melakukan</w:t>
+      </w:r>
+      <w:proofErr w:type="spellEnd"/>
+      <w:r>
+        <w:t xml:space="preserve"> </w:t>
+      </w:r>
+      <w:proofErr w:type="spellStart"/>
+      <w:r>
+        <w:t>pengisian</w:t>
+      </w:r>
+      <w:proofErr w:type="spellEnd"/>
+      <w:r>
+        <w:t xml:space="preserve"> </w:t>
+      </w:r>
+      <w:proofErr w:type="spellStart"/>
       <w:r>
         <w:t>kemudian</w:t>
       </w:r>
-      <w:r>
-        <w:t xml:space="preserve"> klik tombol “Simpan”</w:t>
-      </w:r>
-      <w:r>
-        <w:t>, maka memorial telah tersubmit</w:t>
-      </w:r>
-      <w:r>
-        <w:t>. Untuk mengubah memorial klik tombol ”Edit”, untuk mencetak memorial tekan tombol “Print”</w:t>
+      <w:proofErr w:type="spellEnd"/>
+      <w:r>
+        <w:t xml:space="preserve"> </w:t>
+      </w:r>
+      <w:proofErr w:type="spellStart"/>
+      <w:r>
+        <w:t>klik</w:t>
+      </w:r>
+      <w:proofErr w:type="spellEnd"/>
+      <w:r>
+        <w:t xml:space="preserve"> </w:t>
+      </w:r>
+      <w:proofErr w:type="spellStart"/>
+      <w:r>
+        <w:t>tombol</w:t>
+      </w:r>
+      <w:proofErr w:type="spellEnd"/>
+      <w:r>
+        <w:t xml:space="preserve"> “</w:t>
+      </w:r>
+      <w:proofErr w:type="spellStart"/>
+      <w:r>
+        <w:t>Simpan</w:t>
+      </w:r>
+      <w:proofErr w:type="spellEnd"/>
+      <w:r>
+        <w:t>”</w:t>
+      </w:r>
+      <w:r>
+        <w:t xml:space="preserve">, </w:t>
+      </w:r>
+      <w:proofErr w:type="spellStart"/>
+      <w:r>
+        <w:t>maka</w:t>
+      </w:r>
+      <w:proofErr w:type="spellEnd"/>
+      <w:r>
+        <w:t xml:space="preserve"> memorial </w:t>
+      </w:r>
+      <w:proofErr w:type="spellStart"/>
+      <w:r>
+        <w:t>telah</w:t>
+      </w:r>
+      <w:proofErr w:type="spellEnd"/>
+      <w:r>
+        <w:t xml:space="preserve"> </w:t>
+      </w:r>
+      <w:proofErr w:type="spellStart"/>
+      <w:r>
+        <w:t>tersubmit</w:t>
+      </w:r>
+      <w:proofErr w:type="spellEnd"/>
+      <w:r>
+        <w:t xml:space="preserve">. </w:t>
+      </w:r>
+      <w:proofErr w:type="spellStart"/>
+      <w:r>
+        <w:t>Untuk</w:t>
+      </w:r>
+      <w:proofErr w:type="spellEnd"/>
+      <w:r>
+        <w:t xml:space="preserve"> </w:t>
+      </w:r>
+      <w:proofErr w:type="spellStart"/>
+      <w:r>
+        <w:t>mengubah</w:t>
+      </w:r>
+      <w:proofErr w:type="spellEnd"/>
+      <w:r>
+        <w:t xml:space="preserve"> memorial </w:t>
+      </w:r>
+      <w:proofErr w:type="spellStart"/>
+      <w:r>
+        <w:t>klik</w:t>
+      </w:r>
+      <w:proofErr w:type="spellEnd"/>
+      <w:r>
+        <w:t xml:space="preserve"> </w:t>
+      </w:r>
+      <w:proofErr w:type="spellStart"/>
+      <w:proofErr w:type="gramStart"/>
+      <w:r>
+        <w:t>tombol</w:t>
+      </w:r>
+      <w:proofErr w:type="spellEnd"/>
+      <w:r>
+        <w:t xml:space="preserve"> ”</w:t>
+      </w:r>
+      <w:proofErr w:type="gramEnd"/>
+      <w:r>
+        <w:t xml:space="preserve">Edit”, </w:t>
+      </w:r>
+      <w:proofErr w:type="spellStart"/>
+      <w:r>
+        <w:t>untuk</w:t>
+      </w:r>
+      <w:proofErr w:type="spellEnd"/>
+      <w:r>
+        <w:t xml:space="preserve"> </w:t>
+      </w:r>
+      <w:proofErr w:type="spellStart"/>
+      <w:r>
+        <w:t>mencetak</w:t>
+      </w:r>
+      <w:proofErr w:type="spellEnd"/>
+      <w:r>
+        <w:t xml:space="preserve"> memorial </w:t>
+      </w:r>
+      <w:proofErr w:type="spellStart"/>
+      <w:r>
+        <w:t>tekan</w:t>
+      </w:r>
+      <w:proofErr w:type="spellEnd"/>
+      <w:r>
+        <w:t xml:space="preserve"> </w:t>
+      </w:r>
+      <w:proofErr w:type="spellStart"/>
+      <w:r>
+        <w:t>tombol</w:t>
+      </w:r>
+      <w:proofErr w:type="spellEnd"/>
+      <w:r>
+        <w:t xml:space="preserve"> “Print”</w:t>
       </w:r>
     </w:p>
     <w:p>
@@ -1114,6 +2803,7 @@
       <w:r>
         <w:rPr>
           <w:noProof/>
+          <w:lang w:val="id-ID" w:eastAsia="id-ID"/>
         </w:rPr>
         <w:drawing>
           <wp:inline distT="0" distB="0" distL="0" distR="0">
@@ -1154,19 +2844,103 @@
     </w:p>
     <w:p>
       <w:pPr>
-        <w:jc w:val="both"/>
+        <w:pStyle w:val="Heading2"/>
+        <w:rPr>
+          <w:lang w:val="id-ID"/>
+        </w:rPr>
       </w:pPr>
       <w:r>
-        <w:t>Kemudian pada menu “Laporan” terdapat 3 jenis laporan seperti gambar di bawah:</w:t>
+        <w:rPr>
+          <w:lang w:val="id-ID"/>
+        </w:rPr>
+        <w:t>Melihat Laporan</w:t>
       </w:r>
     </w:p>
     <w:p>
       <w:pPr>
         <w:jc w:val="both"/>
       </w:pPr>
+      <w:proofErr w:type="spellStart"/>
+      <w:r>
+        <w:t>Kemudian</w:t>
+      </w:r>
+      <w:proofErr w:type="spellEnd"/>
+      <w:r>
+        <w:t xml:space="preserve"> </w:t>
+      </w:r>
+      <w:proofErr w:type="spellStart"/>
+      <w:r>
+        <w:t>pada</w:t>
+      </w:r>
+      <w:proofErr w:type="spellEnd"/>
+      <w:r>
+        <w:t xml:space="preserve"> menu “</w:t>
+      </w:r>
+      <w:proofErr w:type="spellStart"/>
+      <w:r>
+        <w:t>Laporan</w:t>
+      </w:r>
+      <w:proofErr w:type="spellEnd"/>
+      <w:r>
+        <w:t xml:space="preserve">” </w:t>
+      </w:r>
+      <w:proofErr w:type="spellStart"/>
+      <w:r>
+        <w:t>terdapat</w:t>
+      </w:r>
+      <w:proofErr w:type="spellEnd"/>
+      <w:r>
+        <w:t xml:space="preserve"> 3 </w:t>
+      </w:r>
+      <w:proofErr w:type="spellStart"/>
+      <w:r>
+        <w:t>jenis</w:t>
+      </w:r>
+      <w:proofErr w:type="spellEnd"/>
+      <w:r>
+        <w:t xml:space="preserve"> </w:t>
+      </w:r>
+      <w:proofErr w:type="spellStart"/>
+      <w:r>
+        <w:t>laporan</w:t>
+      </w:r>
+      <w:proofErr w:type="spellEnd"/>
+      <w:r>
+        <w:t xml:space="preserve"> </w:t>
+      </w:r>
+      <w:proofErr w:type="spellStart"/>
+      <w:r>
+        <w:t>seperti</w:t>
+      </w:r>
+      <w:proofErr w:type="spellEnd"/>
+      <w:r>
+        <w:t xml:space="preserve"> </w:t>
+      </w:r>
+      <w:proofErr w:type="spellStart"/>
+      <w:r>
+        <w:t>gambar</w:t>
+      </w:r>
+      <w:proofErr w:type="spellEnd"/>
+      <w:r>
+        <w:t xml:space="preserve"> di </w:t>
+      </w:r>
+      <w:proofErr w:type="spellStart"/>
+      <w:r>
+        <w:t>bawah</w:t>
+      </w:r>
+      <w:proofErr w:type="spellEnd"/>
+      <w:r>
+        <w:t>:</w:t>
+      </w:r>
+    </w:p>
+    <w:p>
+      <w:pPr>
+        <w:jc w:val="both"/>
+      </w:pPr>
       <w:r>
         <w:rPr>
           <w:noProof/>
+          <w:lang w:val="id-ID" w:eastAsia="id-ID"/>
         </w:rPr>
         <w:lastRenderedPageBreak/>
         <w:drawing>
@@ -1210,9 +2984,59 @@
       <w:pPr>
         <w:jc w:val="both"/>
       </w:pPr>
-      <w:r>
-        <w:t>Pada laporan Buku Jurnal terdapat form seperti di bawah</w:t>
-      </w:r>
+      <w:proofErr w:type="spellStart"/>
+      <w:r>
+        <w:t>Pada</w:t>
+      </w:r>
+      <w:proofErr w:type="spellEnd"/>
+      <w:r>
+        <w:t xml:space="preserve"> </w:t>
+      </w:r>
+      <w:proofErr w:type="spellStart"/>
+      <w:r>
+        <w:t>laporan</w:t>
+      </w:r>
+      <w:proofErr w:type="spellEnd"/>
+      <w:r>
+        <w:t xml:space="preserve"> </w:t>
+      </w:r>
+      <w:proofErr w:type="spellStart"/>
+      <w:r>
+        <w:t>Buku</w:t>
+      </w:r>
+      <w:proofErr w:type="spellEnd"/>
+      <w:r>
+        <w:t xml:space="preserve"> </w:t>
+      </w:r>
+      <w:proofErr w:type="spellStart"/>
+      <w:r>
+        <w:t>Jurnal</w:t>
+      </w:r>
+      <w:proofErr w:type="spellEnd"/>
+      <w:r>
+        <w:t xml:space="preserve"> </w:t>
+      </w:r>
+      <w:proofErr w:type="spellStart"/>
+      <w:r>
+        <w:t>terdapat</w:t>
+      </w:r>
+      <w:proofErr w:type="spellEnd"/>
+      <w:r>
+        <w:t xml:space="preserve"> form </w:t>
+      </w:r>
+      <w:proofErr w:type="spellStart"/>
+      <w:r>
+        <w:t>seperti</w:t>
+      </w:r>
+      <w:proofErr w:type="spellEnd"/>
+      <w:r>
+        <w:t xml:space="preserve"> di </w:t>
+      </w:r>
+      <w:proofErr w:type="spellStart"/>
+      <w:r>
+        <w:t>bawah</w:t>
+      </w:r>
+      <w:proofErr w:type="spellEnd"/>
       <w:r>
         <w:t>:</w:t>
       </w:r>
@@ -1224,6 +3048,7 @@
       <w:r>
         <w:rPr>
           <w:noProof/>
+          <w:lang w:val="id-ID" w:eastAsia="id-ID"/>
         </w:rPr>
         <w:drawing>
           <wp:inline distT="0" distB="0" distL="0" distR="0">
@@ -1266,23 +3091,186 @@
       <w:pPr>
         <w:jc w:val="both"/>
       </w:pPr>
-      <w:r>
-        <w:t>Setelah memilik Periode, Sumber</w:t>
-      </w:r>
-      <w:r>
-        <w:t xml:space="preserve"> </w:t>
-      </w:r>
-      <w:r>
-        <w:t>dana dan basis kemudia</w:t>
+      <w:proofErr w:type="spellStart"/>
+      <w:r>
+        <w:t>Setelah</w:t>
+      </w:r>
+      <w:proofErr w:type="spellEnd"/>
+      <w:r>
+        <w:t xml:space="preserve"> </w:t>
+      </w:r>
+      <w:proofErr w:type="spellStart"/>
+      <w:r>
+        <w:t>memilik</w:t>
+      </w:r>
+      <w:proofErr w:type="spellEnd"/>
+      <w:r>
+        <w:t xml:space="preserve"> </w:t>
+      </w:r>
+      <w:proofErr w:type="spellStart"/>
+      <w:r>
+        <w:t>Periode</w:t>
+      </w:r>
+      <w:proofErr w:type="spellEnd"/>
+      <w:r>
+        <w:t xml:space="preserve">, </w:t>
+      </w:r>
+      <w:proofErr w:type="spellStart"/>
+      <w:r>
+        <w:t>Sumber</w:t>
+      </w:r>
+      <w:proofErr w:type="spellEnd"/>
+      <w:r>
+        <w:t xml:space="preserve"> </w:t>
+      </w:r>
+      <w:proofErr w:type="spellStart"/>
+      <w:proofErr w:type="gramStart"/>
+      <w:r>
+        <w:t>dana</w:t>
+      </w:r>
+      <w:proofErr w:type="spellEnd"/>
+      <w:proofErr w:type="gramEnd"/>
+      <w:r>
+        <w:t xml:space="preserve"> </w:t>
+      </w:r>
+      <w:proofErr w:type="spellStart"/>
+      <w:r>
+        <w:t>dan</w:t>
+      </w:r>
+      <w:proofErr w:type="spellEnd"/>
+      <w:r>
+        <w:t xml:space="preserve"> basis </w:t>
+      </w:r>
+      <w:proofErr w:type="spellStart"/>
+      <w:r>
+        <w:t>kemudia</w:t>
       </w:r>
       <w:r>
         <w:t>n</w:t>
       </w:r>
-      <w:r>
-        <w:t xml:space="preserve"> klik tombol “Buka Rekap Jurnal”. </w:t>
-      </w:r>
-      <w:r>
-        <w:t>Untuk mendownload format excel pada setiap laporan klik tombol seperti di bawah ini:</w:t>
+      <w:proofErr w:type="spellEnd"/>
+      <w:r>
+        <w:t xml:space="preserve"> </w:t>
+      </w:r>
+      <w:proofErr w:type="spellStart"/>
+      <w:r>
+        <w:t>klik</w:t>
+      </w:r>
+      <w:proofErr w:type="spellEnd"/>
+      <w:r>
+        <w:t xml:space="preserve"> </w:t>
+      </w:r>
+      <w:proofErr w:type="spellStart"/>
+      <w:r>
+        <w:t>tombol</w:t>
+      </w:r>
+      <w:proofErr w:type="spellEnd"/>
+      <w:r>
+        <w:t xml:space="preserve"> “</w:t>
+      </w:r>
+      <w:proofErr w:type="spellStart"/>
+      <w:r>
+        <w:t>Buka</w:t>
+      </w:r>
+      <w:proofErr w:type="spellEnd"/>
+      <w:r>
+        <w:t xml:space="preserve"> </w:t>
+      </w:r>
+      <w:proofErr w:type="spellStart"/>
+      <w:r>
+        <w:t>Rekap</w:t>
+      </w:r>
+      <w:proofErr w:type="spellEnd"/>
+      <w:r>
+        <w:t xml:space="preserve"> </w:t>
+      </w:r>
+      <w:proofErr w:type="spellStart"/>
+      <w:r>
+        <w:t>Jurnal</w:t>
+      </w:r>
+      <w:proofErr w:type="spellEnd"/>
+      <w:r>
+        <w:t xml:space="preserve">”. </w:t>
+      </w:r>
+      <w:proofErr w:type="spellStart"/>
+      <w:r>
+        <w:t>Untuk</w:t>
+      </w:r>
+      <w:proofErr w:type="spellEnd"/>
+      <w:r>
+        <w:t xml:space="preserve"> </w:t>
+      </w:r>
+      <w:proofErr w:type="spellStart"/>
+      <w:r>
+        <w:t>mendownload</w:t>
+      </w:r>
+      <w:proofErr w:type="spellEnd"/>
+      <w:r>
+        <w:t xml:space="preserve"> format excel </w:t>
+      </w:r>
+      <w:proofErr w:type="spellStart"/>
+      <w:r>
+        <w:t>pada</w:t>
+      </w:r>
+      <w:proofErr w:type="spellEnd"/>
+      <w:r>
+        <w:t xml:space="preserve"> </w:t>
+      </w:r>
+      <w:proofErr w:type="spellStart"/>
+      <w:r>
+        <w:t>setiap</w:t>
+      </w:r>
+      <w:proofErr w:type="spellEnd"/>
+      <w:r>
+        <w:t xml:space="preserve"> </w:t>
+      </w:r>
+      <w:proofErr w:type="spellStart"/>
+      <w:r>
+        <w:t>laporan</w:t>
+      </w:r>
+      <w:proofErr w:type="spellEnd"/>
+      <w:r>
+        <w:t xml:space="preserve"> </w:t>
+      </w:r>
+      <w:proofErr w:type="spellStart"/>
+      <w:r>
+        <w:t>klik</w:t>
+      </w:r>
+      <w:proofErr w:type="spellEnd"/>
+      <w:r>
+        <w:t xml:space="preserve"> </w:t>
+      </w:r>
+      <w:proofErr w:type="spellStart"/>
+      <w:r>
+        <w:t>tombol</w:t>
+      </w:r>
+      <w:proofErr w:type="spellEnd"/>
+      <w:r>
+        <w:t xml:space="preserve"> </w:t>
+      </w:r>
+      <w:proofErr w:type="spellStart"/>
+      <w:r>
+        <w:t>seperti</w:t>
+      </w:r>
+      <w:proofErr w:type="spellEnd"/>
+      <w:r>
+        <w:t xml:space="preserve"> di </w:t>
+      </w:r>
+      <w:proofErr w:type="spellStart"/>
+      <w:r>
+        <w:t>bawah</w:t>
+      </w:r>
+      <w:proofErr w:type="spellEnd"/>
+      <w:r>
+        <w:t xml:space="preserve"> </w:t>
+      </w:r>
+      <w:proofErr w:type="spellStart"/>
+      <w:r>
+        <w:t>ini</w:t>
+      </w:r>
+      <w:proofErr w:type="spellEnd"/>
+      <w:r>
+        <w:t>:</w:t>
       </w:r>
     </w:p>
     <w:p>
@@ -1292,6 +3280,7 @@
       <w:r>
         <w:rPr>
           <w:noProof/>
+          <w:lang w:val="id-ID" w:eastAsia="id-ID"/>
         </w:rPr>
         <w:drawing>
           <wp:inline distT="0" distB="0" distL="0" distR="0">
@@ -1334,15 +3323,59 @@
       <w:pPr>
         <w:jc w:val="both"/>
       </w:pPr>
-      <w:r>
-        <w:t xml:space="preserve">Pada laporan Buku </w:t>
-      </w:r>
+      <w:proofErr w:type="spellStart"/>
+      <w:r>
+        <w:t>Pada</w:t>
+      </w:r>
+      <w:proofErr w:type="spellEnd"/>
+      <w:r>
+        <w:t xml:space="preserve"> </w:t>
+      </w:r>
+      <w:proofErr w:type="spellStart"/>
+      <w:r>
+        <w:t>laporan</w:t>
+      </w:r>
+      <w:proofErr w:type="spellEnd"/>
+      <w:r>
+        <w:t xml:space="preserve"> </w:t>
+      </w:r>
+      <w:proofErr w:type="spellStart"/>
+      <w:r>
+        <w:t>Buku</w:t>
+      </w:r>
+      <w:proofErr w:type="spellEnd"/>
+      <w:r>
+        <w:t xml:space="preserve"> </w:t>
+      </w:r>
+      <w:proofErr w:type="spellStart"/>
       <w:r>
         <w:t>Besar</w:t>
       </w:r>
-      <w:r>
-        <w:t xml:space="preserve"> terdapat form seperti di bawah</w:t>
-      </w:r>
+      <w:proofErr w:type="spellEnd"/>
+      <w:r>
+        <w:t xml:space="preserve"> </w:t>
+      </w:r>
+      <w:proofErr w:type="spellStart"/>
+      <w:r>
+        <w:t>terdapat</w:t>
+      </w:r>
+      <w:proofErr w:type="spellEnd"/>
+      <w:r>
+        <w:t xml:space="preserve"> form </w:t>
+      </w:r>
+      <w:proofErr w:type="spellStart"/>
+      <w:r>
+        <w:t>seperti</w:t>
+      </w:r>
+      <w:proofErr w:type="spellEnd"/>
+      <w:r>
+        <w:t xml:space="preserve"> di </w:t>
+      </w:r>
+      <w:proofErr w:type="spellStart"/>
+      <w:r>
+        <w:t>bawah</w:t>
+      </w:r>
+      <w:proofErr w:type="spellEnd"/>
       <w:r>
         <w:t>:</w:t>
       </w:r>
@@ -1354,6 +3387,7 @@
       <w:r>
         <w:rPr>
           <w:noProof/>
+          <w:lang w:val="id-ID" w:eastAsia="id-ID"/>
         </w:rPr>
         <w:lastRenderedPageBreak/>
         <w:drawing>
@@ -1397,39 +3431,165 @@
       <w:pPr>
         <w:jc w:val="both"/>
       </w:pPr>
-      <w:r>
-        <w:t>Setelah memilik Periode, Sumber</w:t>
-      </w:r>
-      <w:r>
-        <w:t xml:space="preserve"> dana, </w:t>
-      </w:r>
-      <w:r>
-        <w:t>basis</w:t>
-      </w:r>
-      <w:r>
-        <w:t xml:space="preserve"> dan akun</w:t>
-      </w:r>
-      <w:r>
-        <w:t xml:space="preserve"> kemudia</w:t>
-      </w:r>
-      <w:r>
-        <w:t>n</w:t>
-      </w:r>
-      <w:r>
-        <w:t xml:space="preserve"> klik tombol “Buka Rekap </w:t>
-      </w:r>
+      <w:proofErr w:type="spellStart"/>
+      <w:r>
+        <w:t>Setelah</w:t>
+      </w:r>
+      <w:proofErr w:type="spellEnd"/>
+      <w:r>
+        <w:t xml:space="preserve"> </w:t>
+      </w:r>
+      <w:proofErr w:type="spellStart"/>
+      <w:r>
+        <w:t>memilik</w:t>
+      </w:r>
+      <w:proofErr w:type="spellEnd"/>
+      <w:r>
+        <w:t xml:space="preserve"> </w:t>
+      </w:r>
+      <w:proofErr w:type="spellStart"/>
+      <w:r>
+        <w:t>Periode</w:t>
+      </w:r>
+      <w:proofErr w:type="spellEnd"/>
+      <w:r>
+        <w:t xml:space="preserve">, </w:t>
+      </w:r>
+      <w:proofErr w:type="spellStart"/>
+      <w:r>
+        <w:t>Sumber</w:t>
+      </w:r>
+      <w:proofErr w:type="spellEnd"/>
+      <w:r>
+        <w:t xml:space="preserve"> </w:t>
+      </w:r>
+      <w:proofErr w:type="spellStart"/>
+      <w:proofErr w:type="gramStart"/>
+      <w:r>
+        <w:t>dana</w:t>
+      </w:r>
+      <w:proofErr w:type="spellEnd"/>
+      <w:proofErr w:type="gramEnd"/>
+      <w:r>
+        <w:t xml:space="preserve">, basis </w:t>
+      </w:r>
+      <w:proofErr w:type="spellStart"/>
+      <w:r>
+        <w:t>dan</w:t>
+      </w:r>
+      <w:proofErr w:type="spellEnd"/>
+      <w:r>
+        <w:t xml:space="preserve"> </w:t>
+      </w:r>
+      <w:proofErr w:type="spellStart"/>
+      <w:r>
+        <w:t>akun</w:t>
+      </w:r>
+      <w:proofErr w:type="spellEnd"/>
+      <w:r>
+        <w:t xml:space="preserve"> </w:t>
+      </w:r>
+      <w:proofErr w:type="spellStart"/>
+      <w:r>
+        <w:t>kemudian</w:t>
+      </w:r>
+      <w:proofErr w:type="spellEnd"/>
+      <w:r>
+        <w:t xml:space="preserve"> </w:t>
+      </w:r>
+      <w:proofErr w:type="spellStart"/>
+      <w:r>
+        <w:t>klik</w:t>
+      </w:r>
+      <w:proofErr w:type="spellEnd"/>
+      <w:r>
+        <w:t xml:space="preserve"> </w:t>
+      </w:r>
+      <w:proofErr w:type="spellStart"/>
+      <w:r>
+        <w:t>tombol</w:t>
+      </w:r>
+      <w:proofErr w:type="spellEnd"/>
+      <w:r>
+        <w:t xml:space="preserve"> “</w:t>
+      </w:r>
+      <w:proofErr w:type="spellStart"/>
+      <w:r>
+        <w:t>Buka</w:t>
+      </w:r>
+      <w:proofErr w:type="spellEnd"/>
+      <w:r>
+        <w:t xml:space="preserve"> </w:t>
+      </w:r>
+      <w:proofErr w:type="spellStart"/>
+      <w:r>
+        <w:t>Rekap</w:t>
+      </w:r>
+      <w:proofErr w:type="spellEnd"/>
+      <w:r>
+        <w:t xml:space="preserve"> </w:t>
+      </w:r>
+      <w:proofErr w:type="spellStart"/>
       <w:r>
         <w:t>Besar</w:t>
       </w:r>
-      <w:r>
-        <w:t xml:space="preserve">”. Pada laporan </w:t>
-      </w:r>
-      <w:r>
-        <w:t>Neraca Saldo</w:t>
-      </w:r>
-      <w:r>
-        <w:t xml:space="preserve"> terdapat form seperti di bawah</w:t>
-      </w:r>
+      <w:proofErr w:type="spellEnd"/>
+      <w:r>
+        <w:t xml:space="preserve">”. </w:t>
+      </w:r>
+      <w:proofErr w:type="spellStart"/>
+      <w:r>
+        <w:t>Pada</w:t>
+      </w:r>
+      <w:proofErr w:type="spellEnd"/>
+      <w:r>
+        <w:t xml:space="preserve"> </w:t>
+      </w:r>
+      <w:proofErr w:type="spellStart"/>
+      <w:r>
+        <w:t>laporan</w:t>
+      </w:r>
+      <w:proofErr w:type="spellEnd"/>
+      <w:r>
+        <w:t xml:space="preserve"> </w:t>
+      </w:r>
+      <w:proofErr w:type="spellStart"/>
+      <w:r>
+        <w:t>Neraca</w:t>
+      </w:r>
+      <w:proofErr w:type="spellEnd"/>
+      <w:r>
+        <w:t xml:space="preserve"> </w:t>
+      </w:r>
+      <w:proofErr w:type="spellStart"/>
+      <w:r>
+        <w:t>Saldo</w:t>
+      </w:r>
+      <w:proofErr w:type="spellEnd"/>
+      <w:r>
+        <w:t xml:space="preserve"> </w:t>
+      </w:r>
+      <w:proofErr w:type="spellStart"/>
+      <w:r>
+        <w:t>terdapat</w:t>
+      </w:r>
+      <w:proofErr w:type="spellEnd"/>
+      <w:r>
+        <w:t xml:space="preserve"> form </w:t>
+      </w:r>
+      <w:proofErr w:type="spellStart"/>
+      <w:r>
+        <w:t>seperti</w:t>
+      </w:r>
+      <w:proofErr w:type="spellEnd"/>
+      <w:r>
+        <w:t xml:space="preserve"> di </w:t>
+      </w:r>
+      <w:proofErr w:type="spellStart"/>
+      <w:r>
+        <w:t>bawah</w:t>
+      </w:r>
+      <w:proofErr w:type="spellEnd"/>
       <w:r>
         <w:t>:</w:t>
       </w:r>
@@ -1441,6 +3601,7 @@
       <w:r>
         <w:rPr>
           <w:noProof/>
+          <w:lang w:val="id-ID" w:eastAsia="id-ID"/>
         </w:rPr>
         <w:drawing>
           <wp:inline distT="0" distB="0" distL="0" distR="0">
@@ -1483,33 +3644,182 @@
       <w:pPr>
         <w:jc w:val="both"/>
       </w:pPr>
-      <w:r>
-        <w:t xml:space="preserve">Setelah memilik Periode, Sumber dana, </w:t>
-      </w:r>
-      <w:r>
-        <w:t xml:space="preserve">dan </w:t>
-      </w:r>
-      <w:r>
-        <w:t xml:space="preserve">basis kemudian klik tombol “Buka </w:t>
-      </w:r>
+      <w:proofErr w:type="spellStart"/>
+      <w:r>
+        <w:t>Setelah</w:t>
+      </w:r>
+      <w:proofErr w:type="spellEnd"/>
+      <w:r>
+        <w:t xml:space="preserve"> </w:t>
+      </w:r>
+      <w:proofErr w:type="spellStart"/>
+      <w:r>
+        <w:t>memilik</w:t>
+      </w:r>
+      <w:proofErr w:type="spellEnd"/>
+      <w:r>
+        <w:t xml:space="preserve"> </w:t>
+      </w:r>
+      <w:proofErr w:type="spellStart"/>
+      <w:r>
+        <w:t>Periode</w:t>
+      </w:r>
+      <w:proofErr w:type="spellEnd"/>
+      <w:r>
+        <w:t xml:space="preserve">, </w:t>
+      </w:r>
+      <w:proofErr w:type="spellStart"/>
+      <w:r>
+        <w:t>Sumber</w:t>
+      </w:r>
+      <w:proofErr w:type="spellEnd"/>
+      <w:r>
+        <w:t xml:space="preserve"> </w:t>
+      </w:r>
+      <w:proofErr w:type="spellStart"/>
+      <w:proofErr w:type="gramStart"/>
+      <w:r>
+        <w:t>dana</w:t>
+      </w:r>
+      <w:proofErr w:type="spellEnd"/>
+      <w:proofErr w:type="gramEnd"/>
+      <w:r>
+        <w:t xml:space="preserve">, </w:t>
+      </w:r>
+      <w:proofErr w:type="spellStart"/>
+      <w:r>
+        <w:t>dan</w:t>
+      </w:r>
+      <w:proofErr w:type="spellEnd"/>
+      <w:r>
+        <w:t xml:space="preserve"> </w:t>
+      </w:r>
+      <w:r>
+        <w:t xml:space="preserve">basis </w:t>
+      </w:r>
+      <w:proofErr w:type="spellStart"/>
+      <w:r>
+        <w:t>kemudian</w:t>
+      </w:r>
+      <w:proofErr w:type="spellEnd"/>
+      <w:r>
+        <w:t xml:space="preserve"> </w:t>
+      </w:r>
+      <w:proofErr w:type="spellStart"/>
+      <w:r>
+        <w:t>klik</w:t>
+      </w:r>
+      <w:proofErr w:type="spellEnd"/>
+      <w:r>
+        <w:t xml:space="preserve"> </w:t>
+      </w:r>
+      <w:proofErr w:type="spellStart"/>
+      <w:r>
+        <w:t>tombol</w:t>
+      </w:r>
+      <w:proofErr w:type="spellEnd"/>
+      <w:r>
+        <w:t xml:space="preserve"> “</w:t>
+      </w:r>
+      <w:proofErr w:type="spellStart"/>
+      <w:r>
+        <w:t>Buka</w:t>
+      </w:r>
+      <w:proofErr w:type="spellEnd"/>
+      <w:r>
+        <w:t xml:space="preserve"> </w:t>
+      </w:r>
+      <w:proofErr w:type="spellStart"/>
       <w:r>
         <w:t>Neraca</w:t>
       </w:r>
+      <w:proofErr w:type="spellEnd"/>
       <w:r>
         <w:t>”.</w:t>
       </w:r>
       <w:r>
-        <w:t xml:space="preserve"> Untuk mengubah password klik dropdown menu pada pojok kanan:</w:t>
+        <w:t xml:space="preserve"> </w:t>
+      </w:r>
+    </w:p>
+    <w:p>
+      <w:pPr>
+        <w:pStyle w:val="Heading2"/>
+        <w:rPr>
+          <w:lang w:val="id-ID"/>
+        </w:rPr>
+      </w:pPr>
+      <w:r>
+        <w:rPr>
+          <w:lang w:val="id-ID"/>
+        </w:rPr>
+        <w:t>Mengubah Password</w:t>
       </w:r>
     </w:p>
     <w:p>
       <w:pPr>
         <w:jc w:val="both"/>
       </w:pPr>
+      <w:proofErr w:type="spellStart"/>
+      <w:r>
+        <w:t>Untuk</w:t>
+      </w:r>
+      <w:proofErr w:type="spellEnd"/>
+      <w:r>
+        <w:t xml:space="preserve"> </w:t>
+      </w:r>
+      <w:proofErr w:type="spellStart"/>
+      <w:r>
+        <w:t>mengubah</w:t>
+      </w:r>
+      <w:proofErr w:type="spellEnd"/>
+      <w:r>
+        <w:t xml:space="preserve"> password </w:t>
+      </w:r>
+      <w:proofErr w:type="spellStart"/>
+      <w:r>
+        <w:t>klik</w:t>
+      </w:r>
+      <w:proofErr w:type="spellEnd"/>
+      <w:r>
+        <w:t xml:space="preserve"> dropdown menu </w:t>
+      </w:r>
+      <w:proofErr w:type="spellStart"/>
+      <w:r>
+        <w:t>pada</w:t>
+      </w:r>
+      <w:proofErr w:type="spellEnd"/>
+      <w:r>
+        <w:t xml:space="preserve"> </w:t>
+      </w:r>
+      <w:proofErr w:type="spellStart"/>
+      <w:r>
+        <w:t>pojok</w:t>
+      </w:r>
+      <w:proofErr w:type="spellEnd"/>
+      <w:r>
+        <w:t xml:space="preserve"> </w:t>
+      </w:r>
+      <w:proofErr w:type="spellStart"/>
+      <w:r>
+        <w:t>kanan</w:t>
+      </w:r>
+      <w:proofErr w:type="spellEnd"/>
+      <w:r>
+        <w:t>:</w:t>
+      </w:r>
+      <w:bookmarkStart w:id="0" w:name="_GoBack"/>
+      <w:bookmarkEnd w:id="0"/>
+    </w:p>
+    <w:p>
+      <w:pPr>
+        <w:jc w:val="both"/>
+      </w:pPr>
       <w:r>
         <w:rPr>
           <w:noProof/>
+          <w:lang w:val="id-ID" w:eastAsia="id-ID"/>
         </w:rPr>
+        <w:lastRenderedPageBreak/>
         <w:drawing>
           <wp:inline distT="0" distB="0" distL="0" distR="0">
             <wp:extent cx="2047875" cy="789703"/>
@@ -1551,9 +3861,71 @@
       <w:pPr>
         <w:jc w:val="both"/>
       </w:pPr>
-      <w:r>
-        <w:lastRenderedPageBreak/>
-        <w:t>Setelah klik “ganti password” maka akan tampil form seperti di bawah:</w:t>
+      <w:proofErr w:type="spellStart"/>
+      <w:r>
+        <w:t>Setelah</w:t>
+      </w:r>
+      <w:proofErr w:type="spellEnd"/>
+      <w:r>
+        <w:t xml:space="preserve"> </w:t>
+      </w:r>
+      <w:proofErr w:type="spellStart"/>
+      <w:r>
+        <w:t>klik</w:t>
+      </w:r>
+      <w:proofErr w:type="spellEnd"/>
+      <w:r>
+        <w:t xml:space="preserve"> “</w:t>
+      </w:r>
+      <w:proofErr w:type="spellStart"/>
+      <w:r>
+        <w:t>ganti</w:t>
+      </w:r>
+      <w:proofErr w:type="spellEnd"/>
+      <w:r>
+        <w:t xml:space="preserve"> password” </w:t>
+      </w:r>
+      <w:proofErr w:type="spellStart"/>
+      <w:r>
+        <w:t>maka</w:t>
+      </w:r>
+      <w:proofErr w:type="spellEnd"/>
+      <w:r>
+        <w:t xml:space="preserve"> </w:t>
+      </w:r>
+      <w:proofErr w:type="spellStart"/>
+      <w:proofErr w:type="gramStart"/>
+      <w:r>
+        <w:t>akan</w:t>
+      </w:r>
+      <w:proofErr w:type="spellEnd"/>
+      <w:proofErr w:type="gramEnd"/>
+      <w:r>
+        <w:t xml:space="preserve"> </w:t>
+      </w:r>
+      <w:proofErr w:type="spellStart"/>
+      <w:r>
+        <w:t>tampil</w:t>
+      </w:r>
+      <w:proofErr w:type="spellEnd"/>
+      <w:r>
+        <w:t xml:space="preserve"> form </w:t>
+      </w:r>
+      <w:proofErr w:type="spellStart"/>
+      <w:r>
+        <w:t>seperti</w:t>
+      </w:r>
+      <w:proofErr w:type="spellEnd"/>
+      <w:r>
+        <w:t xml:space="preserve"> di </w:t>
+      </w:r>
+      <w:proofErr w:type="spellStart"/>
+      <w:r>
+        <w:t>bawah</w:t>
+      </w:r>
+      <w:proofErr w:type="spellEnd"/>
+      <w:r>
+        <w:t>:</w:t>
       </w:r>
     </w:p>
     <w:p>
@@ -1563,6 +3935,7 @@
       <w:r>
         <w:rPr>
           <w:noProof/>
+          <w:lang w:val="id-ID" w:eastAsia="id-ID"/>
         </w:rPr>
         <w:drawing>
           <wp:inline distT="0" distB="0" distL="0" distR="0">
@@ -1606,16 +3979,147 @@
         <w:jc w:val="both"/>
       </w:pPr>
       <w:r>
-        <w:t>Isi password lama, password baru dan ulangi password baru kemudian klik tombol “Ganti Password”</w:t>
-      </w:r>
-      <w:r>
-        <w:t>. Klik tombol “Logout” pada menu dropdown pojok kanan atas</w:t>
-      </w:r>
-      <w:r>
-        <w:t xml:space="preserve"> untuk keluar dari system.</w:t>
-      </w:r>
-      <w:bookmarkStart w:id="0" w:name="_GoBack"/>
-      <w:bookmarkEnd w:id="0"/>
+        <w:t xml:space="preserve">Isi password lama, password </w:t>
+      </w:r>
+      <w:proofErr w:type="spellStart"/>
+      <w:r>
+        <w:t>baru</w:t>
+      </w:r>
+      <w:proofErr w:type="spellEnd"/>
+      <w:r>
+        <w:t xml:space="preserve"> </w:t>
+      </w:r>
+      <w:proofErr w:type="spellStart"/>
+      <w:r>
+        <w:t>dan</w:t>
+      </w:r>
+      <w:proofErr w:type="spellEnd"/>
+      <w:r>
+        <w:t xml:space="preserve"> </w:t>
+      </w:r>
+      <w:proofErr w:type="spellStart"/>
+      <w:r>
+        <w:t>ulangi</w:t>
+      </w:r>
+      <w:proofErr w:type="spellEnd"/>
+      <w:r>
+        <w:t xml:space="preserve"> password </w:t>
+      </w:r>
+      <w:proofErr w:type="spellStart"/>
+      <w:r>
+        <w:t>baru</w:t>
+      </w:r>
+      <w:proofErr w:type="spellEnd"/>
+      <w:r>
+        <w:t xml:space="preserve"> </w:t>
+      </w:r>
+      <w:proofErr w:type="spellStart"/>
+      <w:r>
+        <w:t>kemudian</w:t>
+      </w:r>
+      <w:proofErr w:type="spellEnd"/>
+      <w:r>
+        <w:t xml:space="preserve"> </w:t>
+      </w:r>
+      <w:proofErr w:type="spellStart"/>
+      <w:r>
+        <w:t>klik</w:t>
+      </w:r>
+      <w:proofErr w:type="spellEnd"/>
+      <w:r>
+        <w:t xml:space="preserve"> </w:t>
+      </w:r>
+      <w:proofErr w:type="spellStart"/>
+      <w:r>
+        <w:t>tombol</w:t>
+      </w:r>
+      <w:proofErr w:type="spellEnd"/>
+      <w:r>
+        <w:t xml:space="preserve"> “</w:t>
+      </w:r>
+      <w:proofErr w:type="spellStart"/>
+      <w:r>
+        <w:t>Ganti</w:t>
+      </w:r>
+      <w:proofErr w:type="spellEnd"/>
+      <w:r>
+        <w:t xml:space="preserve"> Password”</w:t>
+      </w:r>
+      <w:r>
+        <w:t xml:space="preserve">. </w:t>
+      </w:r>
+      <w:proofErr w:type="spellStart"/>
+      <w:r>
+        <w:t>Klik</w:t>
+      </w:r>
+      <w:proofErr w:type="spellEnd"/>
+      <w:r>
+        <w:t xml:space="preserve"> </w:t>
+      </w:r>
+      <w:proofErr w:type="spellStart"/>
+      <w:r>
+        <w:t>tombol</w:t>
+      </w:r>
+      <w:proofErr w:type="spellEnd"/>
+      <w:r>
+        <w:t xml:space="preserve"> “Logout” </w:t>
+      </w:r>
+      <w:proofErr w:type="spellStart"/>
+      <w:r>
+        <w:t>pada</w:t>
+      </w:r>
+      <w:proofErr w:type="spellEnd"/>
+      <w:r>
+        <w:t xml:space="preserve"> menu dropdown </w:t>
+      </w:r>
+      <w:proofErr w:type="spellStart"/>
+      <w:r>
+        <w:t>pojok</w:t>
+      </w:r>
+      <w:proofErr w:type="spellEnd"/>
+      <w:r>
+        <w:t xml:space="preserve"> </w:t>
+      </w:r>
+      <w:proofErr w:type="spellStart"/>
+      <w:r>
+        <w:t>kanan</w:t>
+      </w:r>
+      <w:proofErr w:type="spellEnd"/>
+      <w:r>
+        <w:t xml:space="preserve"> </w:t>
+      </w:r>
+      <w:proofErr w:type="spellStart"/>
+      <w:r>
+        <w:t>atas</w:t>
+      </w:r>
+      <w:proofErr w:type="spellEnd"/>
+      <w:r>
+        <w:t xml:space="preserve"> </w:t>
+      </w:r>
+      <w:proofErr w:type="spellStart"/>
+      <w:r>
+        <w:t>untuk</w:t>
+      </w:r>
+      <w:proofErr w:type="spellEnd"/>
+      <w:r>
+        <w:t xml:space="preserve"> </w:t>
+      </w:r>
+      <w:proofErr w:type="spellStart"/>
+      <w:r>
+        <w:t>keluar</w:t>
+      </w:r>
+      <w:proofErr w:type="spellEnd"/>
+      <w:r>
+        <w:t xml:space="preserve"> </w:t>
+      </w:r>
+      <w:proofErr w:type="spellStart"/>
+      <w:r>
+        <w:t>dari</w:t>
+      </w:r>
+      <w:proofErr w:type="spellEnd"/>
+      <w:r>
+        <w:t xml:space="preserve"> system.</w:t>
+      </w:r>
     </w:p>
     <w:sectPr>
       <w:footerReference w:type="default" r:id="rId28"/>
@@ -1632,7 +4136,7 @@
 </file>
 
 <file path=word/endnotes.xml><?xml version="1.0" encoding="utf-8"?>
-<w:endnotes xmlns:wpc="http://schemas.microsoft.com/office/word/2010/wordprocessingCanvas" xmlns:cx="http://schemas.microsoft.com/office/drawing/2014/chartex" xmlns:cx1="http://schemas.microsoft.com/office/drawing/2015/9/8/chartex" xmlns:cx2="http://schemas.microsoft.com/office/drawing/2015/10/21/chartex" xmlns:cx3="http://schemas.microsoft.com/office/drawing/2016/5/9/chartex" xmlns:cx4="http://schemas.microsoft.com/office/drawing/2016/5/10/chartex" xmlns:cx5="http://schemas.microsoft.com/office/drawing/2016/5/11/chartex" xmlns:cx6="http://schemas.microsoft.com/office/drawing/2016/5/12/chartex" xmlns:cx7="http://schemas.microsoft.com/office/drawing/2016/5/13/chartex" xmlns:cx8="http://schemas.microsoft.com/office/drawing/2016/5/14/chartex" xmlns:mc="http://schemas.openxmlformats.org/markup-compatibility/2006" xmlns:aink="http://schemas.microsoft.com/office/drawing/2016/ink" xmlns:am3d="http://schemas.microsoft.com/office/drawing/2017/model3d" xmlns:o="urn:schemas-microsoft-com:office:office" xmlns:r="http://schemas.openxmlformats.org/officeDocument/2006/relationships" xmlns:m="http://schemas.openxmlformats.org/officeDocument/2006/math" xmlns:v="urn:schemas-microsoft-com:vml" xmlns:wp14="http://schemas.microsoft.com/office/word/2010/wordprocessingDrawing" xmlns:wp="http://schemas.openxmlformats.org/drawingml/2006/wordprocessingDrawing" xmlns:w10="urn:schemas-microsoft-com:office:word" xmlns:w="http://schemas.openxmlformats.org/wordprocessingml/2006/main" xmlns:w14="http://schemas.microsoft.com/office/word/2010/wordml" xmlns:w15="http://schemas.microsoft.com/office/word/2012/wordml" xmlns:w16cid="http://schemas.microsoft.com/office/word/2016/wordml/cid" xmlns:w16se="http://schemas.microsoft.com/office/word/2015/wordml/symex" xmlns:wpg="http://schemas.microsoft.com/office/word/2010/wordprocessingGroup" xmlns:wpi="http://schemas.microsoft.com/office/word/2010/wordprocessingInk" xmlns:wne="http://schemas.microsoft.com/office/word/2006/wordml" xmlns:wps="http://schemas.microsoft.com/office/word/2010/wordprocessingShape" mc:Ignorable="w14 w15 w16se w16cid wp14">
+<w:endnotes xmlns:wpc="http://schemas.microsoft.com/office/word/2010/wordprocessingCanvas" xmlns:mc="http://schemas.openxmlformats.org/markup-compatibility/2006" xmlns:o="urn:schemas-microsoft-com:office:office" xmlns:r="http://schemas.openxmlformats.org/officeDocument/2006/relationships" xmlns:m="http://schemas.openxmlformats.org/officeDocument/2006/math" xmlns:v="urn:schemas-microsoft-com:vml" xmlns:wp14="http://schemas.microsoft.com/office/word/2010/wordprocessingDrawing" xmlns:wp="http://schemas.openxmlformats.org/drawingml/2006/wordprocessingDrawing" xmlns:w10="urn:schemas-microsoft-com:office:word" xmlns:w="http://schemas.openxmlformats.org/wordprocessingml/2006/main" xmlns:w14="http://schemas.microsoft.com/office/word/2010/wordml" xmlns:w15="http://schemas.microsoft.com/office/word/2012/wordml" xmlns:wpg="http://schemas.microsoft.com/office/word/2010/wordprocessingGroup" xmlns:wpi="http://schemas.microsoft.com/office/word/2010/wordprocessingInk" xmlns:wne="http://schemas.microsoft.com/office/word/2006/wordml" xmlns:wps="http://schemas.microsoft.com/office/word/2010/wordprocessingShape" mc:Ignorable="w14 w15 wp14">
   <w:endnote w:type="separator" w:id="-1">
     <w:p>
       <w:pPr>
@@ -1657,7 +4161,7 @@
 </file>
 
 <file path=word/footer1.xml><?xml version="1.0" encoding="utf-8"?>
-<w:ftr xmlns:wpc="http://schemas.microsoft.com/office/word/2010/wordprocessingCanvas" xmlns:cx="http://schemas.microsoft.com/office/drawing/2014/chartex" xmlns:cx1="http://schemas.microsoft.com/office/drawing/2015/9/8/chartex" xmlns:cx2="http://schemas.microsoft.com/office/drawing/2015/10/21/chartex" xmlns:cx3="http://schemas.microsoft.com/office/drawing/2016/5/9/chartex" xmlns:cx4="http://schemas.microsoft.com/office/drawing/2016/5/10/chartex" xmlns:cx5="http://schemas.microsoft.com/office/drawing/2016/5/11/chartex" xmlns:cx6="http://schemas.microsoft.com/office/drawing/2016/5/12/chartex" xmlns:cx7="http://schemas.microsoft.com/office/drawing/2016/5/13/chartex" xmlns:cx8="http://schemas.microsoft.com/office/drawing/2016/5/14/chartex" xmlns:mc="http://schemas.openxmlformats.org/markup-compatibility/2006" xmlns:aink="http://schemas.microsoft.com/office/drawing/2016/ink" xmlns:am3d="http://schemas.microsoft.com/office/drawing/2017/model3d" xmlns:o="urn:schemas-microsoft-com:office:office" xmlns:r="http://schemas.openxmlformats.org/officeDocument/2006/relationships" xmlns:m="http://schemas.openxmlformats.org/officeDocument/2006/math" xmlns:v="urn:schemas-microsoft-com:vml" xmlns:wp14="http://schemas.microsoft.com/office/word/2010/wordprocessingDrawing" xmlns:wp="http://schemas.openxmlformats.org/drawingml/2006/wordprocessingDrawing" xmlns:w10="urn:schemas-microsoft-com:office:word" xmlns:w="http://schemas.openxmlformats.org/wordprocessingml/2006/main" xmlns:w14="http://schemas.microsoft.com/office/word/2010/wordml" xmlns:w15="http://schemas.microsoft.com/office/word/2012/wordml" xmlns:w16cid="http://schemas.microsoft.com/office/word/2016/wordml/cid" xmlns:w16se="http://schemas.microsoft.com/office/word/2015/wordml/symex" xmlns:wpg="http://schemas.microsoft.com/office/word/2010/wordprocessingGroup" xmlns:wpi="http://schemas.microsoft.com/office/word/2010/wordprocessingInk" xmlns:wne="http://schemas.microsoft.com/office/word/2006/wordml" xmlns:wps="http://schemas.microsoft.com/office/word/2010/wordprocessingShape" mc:Ignorable="w14 w15 w16se w16cid wp14">
+<w:ftr xmlns:wpc="http://schemas.microsoft.com/office/word/2010/wordprocessingCanvas" xmlns:mc="http://schemas.openxmlformats.org/markup-compatibility/2006" xmlns:o="urn:schemas-microsoft-com:office:office" xmlns:r="http://schemas.openxmlformats.org/officeDocument/2006/relationships" xmlns:m="http://schemas.openxmlformats.org/officeDocument/2006/math" xmlns:v="urn:schemas-microsoft-com:vml" xmlns:wp14="http://schemas.microsoft.com/office/word/2010/wordprocessingDrawing" xmlns:wp="http://schemas.openxmlformats.org/drawingml/2006/wordprocessingDrawing" xmlns:w10="urn:schemas-microsoft-com:office:word" xmlns:w="http://schemas.openxmlformats.org/wordprocessingml/2006/main" xmlns:w14="http://schemas.microsoft.com/office/word/2010/wordml" xmlns:w15="http://schemas.microsoft.com/office/word/2012/wordml" xmlns:wpg="http://schemas.microsoft.com/office/word/2010/wordprocessingGroup" xmlns:wpi="http://schemas.microsoft.com/office/word/2010/wordprocessingInk" xmlns:wne="http://schemas.microsoft.com/office/word/2006/wordml" xmlns:wps="http://schemas.microsoft.com/office/word/2010/wordprocessingShape" mc:Ignorable="w14 w15 wp14">
   <w:tbl>
     <w:tblPr>
       <w:tblW w:w="5000" w:type="pct"/>
@@ -1779,7 +4283,7 @@
 </file>
 
 <file path=word/footer2.xml><?xml version="1.0" encoding="utf-8"?>
-<w:ftr xmlns:wpc="http://schemas.microsoft.com/office/word/2010/wordprocessingCanvas" xmlns:cx="http://schemas.microsoft.com/office/drawing/2014/chartex" xmlns:cx1="http://schemas.microsoft.com/office/drawing/2015/9/8/chartex" xmlns:cx2="http://schemas.microsoft.com/office/drawing/2015/10/21/chartex" xmlns:cx3="http://schemas.microsoft.com/office/drawing/2016/5/9/chartex" xmlns:cx4="http://schemas.microsoft.com/office/drawing/2016/5/10/chartex" xmlns:cx5="http://schemas.microsoft.com/office/drawing/2016/5/11/chartex" xmlns:cx6="http://schemas.microsoft.com/office/drawing/2016/5/12/chartex" xmlns:cx7="http://schemas.microsoft.com/office/drawing/2016/5/13/chartex" xmlns:cx8="http://schemas.microsoft.com/office/drawing/2016/5/14/chartex" xmlns:mc="http://schemas.openxmlformats.org/markup-compatibility/2006" xmlns:aink="http://schemas.microsoft.com/office/drawing/2016/ink" xmlns:am3d="http://schemas.microsoft.com/office/drawing/2017/model3d" xmlns:o="urn:schemas-microsoft-com:office:office" xmlns:r="http://schemas.openxmlformats.org/officeDocument/2006/relationships" xmlns:m="http://schemas.openxmlformats.org/officeDocument/2006/math" xmlns:v="urn:schemas-microsoft-com:vml" xmlns:wp14="http://schemas.microsoft.com/office/word/2010/wordprocessingDrawing" xmlns:wp="http://schemas.openxmlformats.org/drawingml/2006/wordprocessingDrawing" xmlns:w10="urn:schemas-microsoft-com:office:word" xmlns:w="http://schemas.openxmlformats.org/wordprocessingml/2006/main" xmlns:w14="http://schemas.microsoft.com/office/word/2010/wordml" xmlns:w15="http://schemas.microsoft.com/office/word/2012/wordml" xmlns:w16cid="http://schemas.microsoft.com/office/word/2016/wordml/cid" xmlns:w16se="http://schemas.microsoft.com/office/word/2015/wordml/symex" xmlns:wpg="http://schemas.microsoft.com/office/word/2010/wordprocessingGroup" xmlns:wpi="http://schemas.microsoft.com/office/word/2010/wordprocessingInk" xmlns:wne="http://schemas.microsoft.com/office/word/2006/wordml" xmlns:wps="http://schemas.microsoft.com/office/word/2010/wordprocessingShape" mc:Ignorable="w14 w15 w16se w16cid wp14">
+<w:ftr xmlns:wpc="http://schemas.microsoft.com/office/word/2010/wordprocessingCanvas" xmlns:mc="http://schemas.openxmlformats.org/markup-compatibility/2006" xmlns:o="urn:schemas-microsoft-com:office:office" xmlns:r="http://schemas.openxmlformats.org/officeDocument/2006/relationships" xmlns:m="http://schemas.openxmlformats.org/officeDocument/2006/math" xmlns:v="urn:schemas-microsoft-com:vml" xmlns:wp14="http://schemas.microsoft.com/office/word/2010/wordprocessingDrawing" xmlns:wp="http://schemas.openxmlformats.org/drawingml/2006/wordprocessingDrawing" xmlns:w10="urn:schemas-microsoft-com:office:word" xmlns:w="http://schemas.openxmlformats.org/wordprocessingml/2006/main" xmlns:w14="http://schemas.microsoft.com/office/word/2010/wordml" xmlns:w15="http://schemas.microsoft.com/office/word/2012/wordml" xmlns:wpg="http://schemas.microsoft.com/office/word/2010/wordprocessingGroup" xmlns:wpi="http://schemas.microsoft.com/office/word/2010/wordprocessingInk" xmlns:wne="http://schemas.microsoft.com/office/word/2006/wordml" xmlns:wps="http://schemas.microsoft.com/office/word/2010/wordprocessingShape" mc:Ignorable="w14 w15 wp14">
   <w:tbl>
     <w:tblPr>
       <w:tblW w:w="5000" w:type="pct"/>
@@ -1868,7 +4372,7 @@
 </file>
 
 <file path=word/footnotes.xml><?xml version="1.0" encoding="utf-8"?>
-<w:footnotes xmlns:wpc="http://schemas.microsoft.com/office/word/2010/wordprocessingCanvas" xmlns:cx="http://schemas.microsoft.com/office/drawing/2014/chartex" xmlns:cx1="http://schemas.microsoft.com/office/drawing/2015/9/8/chartex" xmlns:cx2="http://schemas.microsoft.com/office/drawing/2015/10/21/chartex" xmlns:cx3="http://schemas.microsoft.com/office/drawing/2016/5/9/chartex" xmlns:cx4="http://schemas.microsoft.com/office/drawing/2016/5/10/chartex" xmlns:cx5="http://schemas.microsoft.com/office/drawing/2016/5/11/chartex" xmlns:cx6="http://schemas.microsoft.com/office/drawing/2016/5/12/chartex" xmlns:cx7="http://schemas.microsoft.com/office/drawing/2016/5/13/chartex" xmlns:cx8="http://schemas.microsoft.com/office/drawing/2016/5/14/chartex" xmlns:mc="http://schemas.openxmlformats.org/markup-compatibility/2006" xmlns:aink="http://schemas.microsoft.com/office/drawing/2016/ink" xmlns:am3d="http://schemas.microsoft.com/office/drawing/2017/model3d" xmlns:o="urn:schemas-microsoft-com:office:office" xmlns:r="http://schemas.openxmlformats.org/officeDocument/2006/relationships" xmlns:m="http://schemas.openxmlformats.org/officeDocument/2006/math" xmlns:v="urn:schemas-microsoft-com:vml" xmlns:wp14="http://schemas.microsoft.com/office/word/2010/wordprocessingDrawing" xmlns:wp="http://schemas.openxmlformats.org/drawingml/2006/wordprocessingDrawing" xmlns:w10="urn:schemas-microsoft-com:office:word" xmlns:w="http://schemas.openxmlformats.org/wordprocessingml/2006/main" xmlns:w14="http://schemas.microsoft.com/office/word/2010/wordml" xmlns:w15="http://schemas.microsoft.com/office/word/2012/wordml" xmlns:w16cid="http://schemas.microsoft.com/office/word/2016/wordml/cid" xmlns:w16se="http://schemas.microsoft.com/office/word/2015/wordml/symex" xmlns:wpg="http://schemas.microsoft.com/office/word/2010/wordprocessingGroup" xmlns:wpi="http://schemas.microsoft.com/office/word/2010/wordprocessingInk" xmlns:wne="http://schemas.microsoft.com/office/word/2006/wordml" xmlns:wps="http://schemas.microsoft.com/office/word/2010/wordprocessingShape" mc:Ignorable="w14 w15 w16se w16cid wp14">
+<w:footnotes xmlns:wpc="http://schemas.microsoft.com/office/word/2010/wordprocessingCanvas" xmlns:mc="http://schemas.openxmlformats.org/markup-compatibility/2006" xmlns:o="urn:schemas-microsoft-com:office:office" xmlns:r="http://schemas.openxmlformats.org/officeDocument/2006/relationships" xmlns:m="http://schemas.openxmlformats.org/officeDocument/2006/math" xmlns:v="urn:schemas-microsoft-com:vml" xmlns:wp14="http://schemas.microsoft.com/office/word/2010/wordprocessingDrawing" xmlns:wp="http://schemas.openxmlformats.org/drawingml/2006/wordprocessingDrawing" xmlns:w10="urn:schemas-microsoft-com:office:word" xmlns:w="http://schemas.openxmlformats.org/wordprocessingml/2006/main" xmlns:w14="http://schemas.microsoft.com/office/word/2010/wordml" xmlns:w15="http://schemas.microsoft.com/office/word/2012/wordml" xmlns:wpg="http://schemas.microsoft.com/office/word/2010/wordprocessingGroup" xmlns:wpi="http://schemas.microsoft.com/office/word/2010/wordprocessingInk" xmlns:wne="http://schemas.microsoft.com/office/word/2006/wordml" xmlns:wps="http://schemas.microsoft.com/office/word/2010/wordprocessingShape" mc:Ignorable="w14 w15 wp14">
   <w:footnote w:type="separator" w:id="-1">
     <w:p>
       <w:pPr>
@@ -1893,7 +4397,7 @@
 </file>
 
 <file path=word/styles.xml><?xml version="1.0" encoding="utf-8"?>
-<w:styles xmlns:mc="http://schemas.openxmlformats.org/markup-compatibility/2006" xmlns:r="http://schemas.openxmlformats.org/officeDocument/2006/relationships" xmlns:w="http://schemas.openxmlformats.org/wordprocessingml/2006/main" xmlns:w14="http://schemas.microsoft.com/office/word/2010/wordml" xmlns:w15="http://schemas.microsoft.com/office/word/2012/wordml" xmlns:w16cid="http://schemas.microsoft.com/office/word/2016/wordml/cid" xmlns:w16se="http://schemas.microsoft.com/office/word/2015/wordml/symex" mc:Ignorable="w14 w15 w16se w16cid">
+<w:styles xmlns:mc="http://schemas.openxmlformats.org/markup-compatibility/2006" xmlns:r="http://schemas.openxmlformats.org/officeDocument/2006/relationships" xmlns:w="http://schemas.openxmlformats.org/wordprocessingml/2006/main" xmlns:w14="http://schemas.microsoft.com/office/word/2010/wordml" xmlns:w15="http://schemas.microsoft.com/office/word/2012/wordml" mc:Ignorable="w14 w15">
   <w:docDefaults>
     <w:rPrDefault>
       <w:rPr>
@@ -1909,7 +4413,7 @@
       </w:pPr>
     </w:pPrDefault>
   </w:docDefaults>
-  <w:latentStyles w:defLockedState="0" w:defUIPriority="99" w:defSemiHidden="0" w:defUnhideWhenUsed="0" w:defQFormat="0" w:count="375">
+  <w:latentStyles w:defLockedState="0" w:defUIPriority="99" w:defSemiHidden="0" w:defUnhideWhenUsed="0" w:defQFormat="0" w:count="371">
     <w:lsdException w:name="Normal" w:uiPriority="0" w:qFormat="1"/>
     <w:lsdException w:name="heading 1" w:uiPriority="9" w:qFormat="1"/>
     <w:lsdException w:name="heading 2" w:semiHidden="1" w:uiPriority="9" w:unhideWhenUsed="1" w:qFormat="1"/>
@@ -2015,6 +4519,7 @@
     <w:lsdException w:name="HTML Sample" w:semiHidden="1" w:unhideWhenUsed="1"/>
     <w:lsdException w:name="HTML Typewriter" w:semiHidden="1" w:unhideWhenUsed="1"/>
     <w:lsdException w:name="HTML Variable" w:semiHidden="1" w:unhideWhenUsed="1"/>
+    <w:lsdException w:name="Normal Table" w:semiHidden="1" w:unhideWhenUsed="1"/>
     <w:lsdException w:name="annotation subject" w:semiHidden="1" w:unhideWhenUsed="1"/>
     <w:lsdException w:name="No List" w:semiHidden="1" w:unhideWhenUsed="1"/>
     <w:lsdException w:name="Outline List 1" w:semiHidden="1" w:unhideWhenUsed="1"/>
@@ -2061,8 +4566,10 @@
     <w:lsdException w:name="Table Subtle 2" w:semiHidden="1" w:unhideWhenUsed="1"/>
     <w:lsdException w:name="Table Web 1" w:semiHidden="1" w:unhideWhenUsed="1"/>
     <w:lsdException w:name="Table Web 2" w:semiHidden="1" w:unhideWhenUsed="1"/>
+    <w:lsdException w:name="Table Web 3" w:semiHidden="1" w:unhideWhenUsed="1"/>
     <w:lsdException w:name="Balloon Text" w:semiHidden="1" w:unhideWhenUsed="1"/>
     <w:lsdException w:name="Table Grid" w:uiPriority="39"/>
+    <w:lsdException w:name="Table Theme" w:semiHidden="1" w:unhideWhenUsed="1"/>
     <w:lsdException w:name="Placeholder Text" w:semiHidden="1" w:uiPriority="2"/>
     <w:lsdException w:name="No Spacing" w:semiHidden="1" w:uiPriority="36" w:unhideWhenUsed="1" w:qFormat="1"/>
     <w:lsdException w:name="Light Shading" w:uiPriority="60"/>
@@ -2278,10 +4785,6 @@
     <w:lsdException w:name="List Table 5 Dark Accent 6" w:uiPriority="50"/>
     <w:lsdException w:name="List Table 6 Colorful Accent 6" w:uiPriority="51"/>
     <w:lsdException w:name="List Table 7 Colorful Accent 6" w:uiPriority="52"/>
-    <w:lsdException w:name="Mention" w:semiHidden="1" w:unhideWhenUsed="1"/>
-    <w:lsdException w:name="Smart Hyperlink" w:semiHidden="1" w:unhideWhenUsed="1"/>
-    <w:lsdException w:name="Hashtag" w:semiHidden="1" w:unhideWhenUsed="1"/>
-    <w:lsdException w:name="Unresolved Mention" w:semiHidden="1" w:unhideWhenUsed="1"/>
   </w:latentStyles>
   <w:style w:type="paragraph" w:default="1" w:styleId="Normal">
     <w:name w:val="Normal"/>
@@ -2315,6 +4818,7 @@
     <w:link w:val="Heading2Char"/>
     <w:uiPriority w:val="1"/>
     <w:qFormat/>
+    <w:rsid w:val="0069761C"/>
     <w:pPr>
       <w:keepNext/>
       <w:keepLines/>
@@ -2396,6 +4900,7 @@
     <w:basedOn w:val="DefaultParagraphFont"/>
     <w:link w:val="Heading2"/>
     <w:uiPriority w:val="1"/>
+    <w:rsid w:val="0069761C"/>
     <w:rPr>
       <w:rFonts w:asciiTheme="majorHAnsi" w:eastAsiaTheme="majorEastAsia" w:hAnsiTheme="majorHAnsi" w:cstheme="majorBidi"/>
       <w:color w:val="2E74B5" w:themeColor="accent1" w:themeShade="BF"/>
@@ -2531,6 +5036,7 @@
       <w:spacing w:after="0" w:line="240" w:lineRule="auto"/>
     </w:pPr>
     <w:tblPr>
+      <w:tblInd w:w="0" w:type="dxa"/>
       <w:tblBorders>
         <w:top w:val="single" w:sz="4" w:space="0" w:color="auto"/>
         <w:left w:val="single" w:sz="4" w:space="0" w:color="auto"/>
@@ -2539,6 +5045,12 @@
         <w:insideH w:val="single" w:sz="4" w:space="0" w:color="auto"/>
         <w:insideV w:val="single" w:sz="4" w:space="0" w:color="auto"/>
       </w:tblBorders>
+      <w:tblCellMar>
+        <w:top w:w="0" w:type="dxa"/>
+        <w:left w:w="108" w:type="dxa"/>
+        <w:bottom w:w="0" w:type="dxa"/>
+        <w:right w:w="108" w:type="dxa"/>
+      </w:tblCellMar>
     </w:tblPr>
   </w:style>
   <w:style w:type="paragraph" w:styleId="Header">
@@ -2567,7 +5079,7 @@
 </file>
 
 <file path=word/glossary/document.xml><?xml version="1.0" encoding="utf-8"?>
-<w:glossaryDocument xmlns:wpc="http://schemas.microsoft.com/office/word/2010/wordprocessingCanvas" xmlns:cx="http://schemas.microsoft.com/office/drawing/2014/chartex" xmlns:cx1="http://schemas.microsoft.com/office/drawing/2015/9/8/chartex" xmlns:cx2="http://schemas.microsoft.com/office/drawing/2015/10/21/chartex" xmlns:cx3="http://schemas.microsoft.com/office/drawing/2016/5/9/chartex" xmlns:cx4="http://schemas.microsoft.com/office/drawing/2016/5/10/chartex" xmlns:cx5="http://schemas.microsoft.com/office/drawing/2016/5/11/chartex" xmlns:cx6="http://schemas.microsoft.com/office/drawing/2016/5/12/chartex" xmlns:cx7="http://schemas.microsoft.com/office/drawing/2016/5/13/chartex" xmlns:cx8="http://schemas.microsoft.com/office/drawing/2016/5/14/chartex" xmlns:mc="http://schemas.openxmlformats.org/markup-compatibility/2006" xmlns:aink="http://schemas.microsoft.com/office/drawing/2016/ink" xmlns:am3d="http://schemas.microsoft.com/office/drawing/2017/model3d" xmlns:o="urn:schemas-microsoft-com:office:office" xmlns:r="http://schemas.openxmlformats.org/officeDocument/2006/relationships" xmlns:m="http://schemas.openxmlformats.org/officeDocument/2006/math" xmlns:v="urn:schemas-microsoft-com:vml" xmlns:wp14="http://schemas.microsoft.com/office/word/2010/wordprocessingDrawing" xmlns:wp="http://schemas.openxmlformats.org/drawingml/2006/wordprocessingDrawing" xmlns:w10="urn:schemas-microsoft-com:office:word" xmlns:w="http://schemas.openxmlformats.org/wordprocessingml/2006/main" xmlns:w14="http://schemas.microsoft.com/office/word/2010/wordml" xmlns:w15="http://schemas.microsoft.com/office/word/2012/wordml" xmlns:w16cid="http://schemas.microsoft.com/office/word/2016/wordml/cid" xmlns:w16se="http://schemas.microsoft.com/office/word/2015/wordml/symex" xmlns:wpg="http://schemas.microsoft.com/office/word/2010/wordprocessingGroup" xmlns:wpi="http://schemas.microsoft.com/office/word/2010/wordprocessingInk" xmlns:wne="http://schemas.microsoft.com/office/word/2006/wordml" xmlns:wps="http://schemas.microsoft.com/office/word/2010/wordprocessingShape" mc:Ignorable="w14 w15 w16se w16cid wp14">
+<w:glossaryDocument xmlns:wpc="http://schemas.microsoft.com/office/word/2010/wordprocessingCanvas" xmlns:mc="http://schemas.openxmlformats.org/markup-compatibility/2006" xmlns:o="urn:schemas-microsoft-com:office:office" xmlns:r="http://schemas.openxmlformats.org/officeDocument/2006/relationships" xmlns:m="http://schemas.openxmlformats.org/officeDocument/2006/math" xmlns:v="urn:schemas-microsoft-com:vml" xmlns:wp14="http://schemas.microsoft.com/office/word/2010/wordprocessingDrawing" xmlns:wp="http://schemas.openxmlformats.org/drawingml/2006/wordprocessingDrawing" xmlns:w10="urn:schemas-microsoft-com:office:word" xmlns:w="http://schemas.openxmlformats.org/wordprocessingml/2006/main" xmlns:w14="http://schemas.microsoft.com/office/word/2010/wordml" xmlns:w15="http://schemas.microsoft.com/office/word/2012/wordml" xmlns:wpg="http://schemas.microsoft.com/office/word/2010/wordprocessingGroup" xmlns:wpi="http://schemas.microsoft.com/office/word/2010/wordprocessingInk" xmlns:wne="http://schemas.microsoft.com/office/word/2006/wordml" xmlns:wps="http://schemas.microsoft.com/office/word/2010/wordprocessingShape" mc:Ignorable="w14 w15 wp14">
   <w:docParts>
     <w:docPart>
       <w:docPartPr>
@@ -2733,8 +5245,9 @@
 </file>
 
 <file path=word/glossary/fontTable.xml><?xml version="1.0" encoding="utf-8"?>
-<w:fonts xmlns:mc="http://schemas.openxmlformats.org/markup-compatibility/2006" xmlns:r="http://schemas.openxmlformats.org/officeDocument/2006/relationships" xmlns:w="http://schemas.openxmlformats.org/wordprocessingml/2006/main" xmlns:w14="http://schemas.microsoft.com/office/word/2010/wordml" xmlns:w15="http://schemas.microsoft.com/office/word/2012/wordml" xmlns:w16cid="http://schemas.microsoft.com/office/word/2016/wordml/cid" xmlns:w16se="http://schemas.microsoft.com/office/word/2015/wordml/symex" mc:Ignorable="w14 w15 w16se w16cid">
+<w:fonts xmlns:mc="http://schemas.openxmlformats.org/markup-compatibility/2006" xmlns:r="http://schemas.openxmlformats.org/officeDocument/2006/relationships" xmlns:w="http://schemas.openxmlformats.org/wordprocessingml/2006/main" xmlns:w14="http://schemas.microsoft.com/office/word/2010/wordml" xmlns:w15="http://schemas.microsoft.com/office/word/2012/wordml" mc:Ignorable="w14 w15">
   <w:font w:name="Cambria">
+    <w:panose1 w:val="02040503050406030204"/>
     <w:charset w:val="00"/>
     <w:family w:val="roman"/>
     <w:pitch w:val="variable"/>
@@ -2745,27 +5258,27 @@
     <w:charset w:val="00"/>
     <w:family w:val="roman"/>
     <w:pitch w:val="variable"/>
-    <w:sig w:usb0="E0002AFF" w:usb1="C0007841" w:usb2="00000009" w:usb3="00000000" w:csb0="000001FF" w:csb1="00000000"/>
+    <w:sig w:usb0="E0002EFF" w:usb1="C000785B" w:usb2="00000009" w:usb3="00000000" w:csb0="000001FF" w:csb1="00000000"/>
   </w:font>
   <w:font w:name="Calibri">
     <w:panose1 w:val="020F0502020204030204"/>
     <w:charset w:val="00"/>
     <w:family w:val="swiss"/>
     <w:pitch w:val="variable"/>
-    <w:sig w:usb0="E10002FF" w:usb1="4000ACFF" w:usb2="00000009" w:usb3="00000000" w:csb0="0000019F" w:csb1="00000000"/>
+    <w:sig w:usb0="E0002AFF" w:usb1="C000247B" w:usb2="00000009" w:usb3="00000000" w:csb0="000001FF" w:csb1="00000000"/>
   </w:font>
   <w:font w:name="Calibri Light">
     <w:panose1 w:val="020F0302020204030204"/>
     <w:charset w:val="00"/>
     <w:family w:val="swiss"/>
     <w:pitch w:val="variable"/>
-    <w:sig w:usb0="A00002EF" w:usb1="4000207B" w:usb2="00000000" w:usb3="00000000" w:csb0="0000019F" w:csb1="00000000"/>
+    <w:sig w:usb0="E0002AFF" w:usb1="C000247B" w:usb2="00000009" w:usb3="00000000" w:csb0="000001FF" w:csb1="00000000"/>
   </w:font>
 </w:fonts>
 </file>
 
 <file path=word/glossary/settings.xml><?xml version="1.0" encoding="utf-8"?>
-<w:settings xmlns:mc="http://schemas.openxmlformats.org/markup-compatibility/2006" xmlns:o="urn:schemas-microsoft-com:office:office" xmlns:r="http://schemas.openxmlformats.org/officeDocument/2006/relationships" xmlns:m="http://schemas.openxmlformats.org/officeDocument/2006/math" xmlns:v="urn:schemas-microsoft-com:vml" xmlns:w10="urn:schemas-microsoft-com:office:word" xmlns:w="http://schemas.openxmlformats.org/wordprocessingml/2006/main" xmlns:w14="http://schemas.microsoft.com/office/word/2010/wordml" xmlns:w15="http://schemas.microsoft.com/office/word/2012/wordml" xmlns:w16cid="http://schemas.microsoft.com/office/word/2016/wordml/cid" xmlns:w16se="http://schemas.microsoft.com/office/word/2015/wordml/symex" xmlns:sl="http://schemas.openxmlformats.org/schemaLibrary/2006/main" mc:Ignorable="w14 w15 w16se w16cid">
+<w:settings xmlns:mc="http://schemas.openxmlformats.org/markup-compatibility/2006" xmlns:o="urn:schemas-microsoft-com:office:office" xmlns:r="http://schemas.openxmlformats.org/officeDocument/2006/relationships" xmlns:m="http://schemas.openxmlformats.org/officeDocument/2006/math" xmlns:v="urn:schemas-microsoft-com:vml" xmlns:w10="urn:schemas-microsoft-com:office:word" xmlns:w="http://schemas.openxmlformats.org/wordprocessingml/2006/main" xmlns:w14="http://schemas.microsoft.com/office/word/2010/wordml" xmlns:w15="http://schemas.microsoft.com/office/word/2012/wordml" xmlns:sl="http://schemas.openxmlformats.org/schemaLibrary/2006/main" mc:Ignorable="w14 w15">
   <w:view w:val="normal"/>
   <w:defaultTabStop w:val="720"/>
   <w:characterSpacingControl w:val="doNotCompress"/>
@@ -2782,6 +5295,7 @@
     <w:rsid w:val="006C49F8"/>
     <w:rsid w:val="006E0F44"/>
     <w:rsid w:val="009171C0"/>
+    <w:rsid w:val="00AD5DEC"/>
     <w:rsid w:val="00AF7F33"/>
     <w:rsid w:val="00CE7D78"/>
   </w:rsids>
@@ -2800,14 +5314,14 @@
   </m:mathPr>
   <w:themeFontLang w:val="id-ID"/>
   <w:clrSchemeMapping w:bg1="light1" w:t1="dark1" w:bg2="light2" w:t2="dark2" w:accent1="accent1" w:accent2="accent2" w:accent3="accent3" w:accent4="accent4" w:accent5="accent5" w:accent6="accent6" w:hyperlink="hyperlink" w:followedHyperlink="followedHyperlink"/>
-  <w:decimalSymbol w:val="."/>
-  <w:listSeparator w:val=","/>
+  <w:decimalSymbol w:val=","/>
+  <w:listSeparator w:val=";"/>
   <w15:chartTrackingRefBased/>
 </w:settings>
 </file>
 
 <file path=word/glossary/styles.xml><?xml version="1.0" encoding="utf-8"?>
-<w:styles xmlns:mc="http://schemas.openxmlformats.org/markup-compatibility/2006" xmlns:r="http://schemas.openxmlformats.org/officeDocument/2006/relationships" xmlns:w="http://schemas.openxmlformats.org/wordprocessingml/2006/main" xmlns:w14="http://schemas.microsoft.com/office/word/2010/wordml" xmlns:w15="http://schemas.microsoft.com/office/word/2012/wordml" xmlns:w16cid="http://schemas.microsoft.com/office/word/2016/wordml/cid" xmlns:w16se="http://schemas.microsoft.com/office/word/2015/wordml/symex" mc:Ignorable="w14 w15 w16se w16cid">
+<w:styles xmlns:mc="http://schemas.openxmlformats.org/markup-compatibility/2006" xmlns:r="http://schemas.openxmlformats.org/officeDocument/2006/relationships" xmlns:w="http://schemas.openxmlformats.org/wordprocessingml/2006/main" xmlns:w14="http://schemas.microsoft.com/office/word/2010/wordml" xmlns:w15="http://schemas.microsoft.com/office/word/2012/wordml" mc:Ignorable="w14 w15">
   <w:docDefaults>
     <w:rPrDefault>
       <w:rPr>
@@ -2823,7 +5337,7 @@
       </w:pPr>
     </w:pPrDefault>
   </w:docDefaults>
-  <w:latentStyles w:defLockedState="0" w:defUIPriority="99" w:defSemiHidden="0" w:defUnhideWhenUsed="0" w:defQFormat="0" w:count="375">
+  <w:latentStyles w:defLockedState="0" w:defUIPriority="99" w:defSemiHidden="0" w:defUnhideWhenUsed="0" w:defQFormat="0" w:count="371">
     <w:lsdException w:name="Normal" w:uiPriority="0" w:qFormat="1"/>
     <w:lsdException w:name="heading 1" w:uiPriority="9" w:qFormat="1"/>
     <w:lsdException w:name="heading 2" w:semiHidden="1" w:uiPriority="9" w:unhideWhenUsed="1" w:qFormat="1"/>
@@ -2929,6 +5443,7 @@
     <w:lsdException w:name="HTML Sample" w:semiHidden="1" w:unhideWhenUsed="1"/>
     <w:lsdException w:name="HTML Typewriter" w:semiHidden="1" w:unhideWhenUsed="1"/>
     <w:lsdException w:name="HTML Variable" w:semiHidden="1" w:unhideWhenUsed="1"/>
+    <w:lsdException w:name="Normal Table" w:semiHidden="1" w:unhideWhenUsed="1"/>
     <w:lsdException w:name="annotation subject" w:semiHidden="1" w:unhideWhenUsed="1"/>
     <w:lsdException w:name="No List" w:semiHidden="1" w:unhideWhenUsed="1"/>
     <w:lsdException w:name="Outline List 1" w:semiHidden="1" w:unhideWhenUsed="1"/>
@@ -2975,8 +5490,10 @@
     <w:lsdException w:name="Table Subtle 2" w:semiHidden="1" w:unhideWhenUsed="1"/>
     <w:lsdException w:name="Table Web 1" w:semiHidden="1" w:unhideWhenUsed="1"/>
     <w:lsdException w:name="Table Web 2" w:semiHidden="1" w:unhideWhenUsed="1"/>
+    <w:lsdException w:name="Table Web 3" w:semiHidden="1" w:unhideWhenUsed="1"/>
     <w:lsdException w:name="Balloon Text" w:semiHidden="1" w:unhideWhenUsed="1"/>
     <w:lsdException w:name="Table Grid" w:uiPriority="39"/>
+    <w:lsdException w:name="Table Theme" w:semiHidden="1" w:unhideWhenUsed="1"/>
     <w:lsdException w:name="Placeholder Text" w:semiHidden="1" w:uiPriority="2"/>
     <w:lsdException w:name="No Spacing" w:uiPriority="1" w:qFormat="1"/>
     <w:lsdException w:name="Light Shading" w:uiPriority="60"/>
@@ -3192,10 +5709,6 @@
     <w:lsdException w:name="List Table 5 Dark Accent 6" w:uiPriority="50"/>
     <w:lsdException w:name="List Table 6 Colorful Accent 6" w:uiPriority="51"/>
     <w:lsdException w:name="List Table 7 Colorful Accent 6" w:uiPriority="52"/>
-    <w:lsdException w:name="Mention" w:semiHidden="1" w:unhideWhenUsed="1"/>
-    <w:lsdException w:name="Smart Hyperlink" w:semiHidden="1" w:unhideWhenUsed="1"/>
-    <w:lsdException w:name="Hashtag" w:semiHidden="1" w:unhideWhenUsed="1"/>
-    <w:lsdException w:name="Unresolved Mention" w:semiHidden="1" w:unhideWhenUsed="1"/>
   </w:latentStyles>
   <w:style w:type="paragraph" w:default="1" w:styleId="Normal">
     <w:name w:val="Normal"/>
@@ -3287,7 +5800,7 @@
 </file>
 
 <file path=word/glossary/webSettings.xml><?xml version="1.0" encoding="utf-8"?>
-<w:webSettings xmlns:mc="http://schemas.openxmlformats.org/markup-compatibility/2006" xmlns:r="http://schemas.openxmlformats.org/officeDocument/2006/relationships" xmlns:w="http://schemas.openxmlformats.org/wordprocessingml/2006/main" xmlns:w14="http://schemas.microsoft.com/office/word/2010/wordml" xmlns:w15="http://schemas.microsoft.com/office/word/2012/wordml" xmlns:w16cid="http://schemas.microsoft.com/office/word/2016/wordml/cid" xmlns:w16se="http://schemas.microsoft.com/office/word/2015/wordml/symex" mc:Ignorable="w14 w15 w16se w16cid">
+<w:webSettings xmlns:mc="http://schemas.openxmlformats.org/markup-compatibility/2006" xmlns:r="http://schemas.openxmlformats.org/officeDocument/2006/relationships" xmlns:w="http://schemas.openxmlformats.org/wordprocessingml/2006/main" xmlns:w14="http://schemas.microsoft.com/office/word/2010/wordml" xmlns:w15="http://schemas.microsoft.com/office/word/2012/wordml" mc:Ignorable="w14 w15">
   <w:optimizeForBrowser/>
   <w:allowPNG/>
 </w:webSettings>

</xml_diff>